<commit_message>
Replace rapportedit.docx kleine verbeteringen
</commit_message>
<xml_diff>
--- a/files/rapportedit.docx
+++ b/files/rapportedit.docx
@@ -4,7 +4,7 @@
   <w:body>
     <w:p>
       <w:pPr>
-        <w:pStyle w:val="Titel"/>
+        <w:pStyle w:val="Title"/>
       </w:pPr>
       <w:r>
         <w:rPr>
@@ -120,7 +120,7 @@
     </w:p>
     <w:p>
       <w:pPr>
-        <w:pStyle w:val="Titel"/>
+        <w:pStyle w:val="Title"/>
       </w:pPr>
       <w:r>
         <w:t>Smart Fooseball</w:t>
@@ -128,7 +128,7 @@
     </w:p>
     <w:p>
       <w:pPr>
-        <w:pStyle w:val="Ondertitel"/>
+        <w:pStyle w:val="Subtitle"/>
       </w:pPr>
       <w:r>
         <w:tab/>
@@ -173,18 +173,39 @@
           <w:lang w:val="en-GB"/>
         </w:rPr>
       </w:pPr>
+      <w:proofErr w:type="spellStart"/>
       <w:r>
         <w:rPr>
           <w:lang w:val="en-GB"/>
         </w:rPr>
-        <w:t xml:space="preserve">Professionele Batchelor Electronica-ICT / </w:t>
-      </w:r>
+        <w:t>Professionele</w:t>
+      </w:r>
+      <w:proofErr w:type="spellEnd"/>
       <w:r>
         <w:rPr>
           <w:lang w:val="en-GB"/>
         </w:rPr>
+        <w:t xml:space="preserve"> Batchelor Electronica-ICT / </w:t>
+      </w:r>
+      <w:r>
+        <w:rPr>
+          <w:lang w:val="en-GB"/>
+        </w:rPr>
         <w:br/>
-        <w:t>Fase 2</w:t>
+      </w:r>
+      <w:proofErr w:type="spellStart"/>
+      <w:r>
+        <w:rPr>
+          <w:lang w:val="en-GB"/>
+        </w:rPr>
+        <w:t>Fase</w:t>
+      </w:r>
+      <w:proofErr w:type="spellEnd"/>
+      <w:r>
+        <w:rPr>
+          <w:lang w:val="en-GB"/>
+        </w:rPr>
+        <w:t xml:space="preserve"> 2</w:t>
       </w:r>
     </w:p>
     <w:p>
@@ -208,7 +229,7 @@
       <w:commentRangeEnd w:id="0"/>
       <w:r>
         <w:rPr>
-          <w:rStyle w:val="Verwijzingopmerking"/>
+          <w:rStyle w:val="CommentReference"/>
         </w:rPr>
         <w:commentReference w:id="0"/>
       </w:r>
@@ -246,7 +267,7 @@
     </w:p>
     <w:p>
       <w:pPr>
-        <w:pStyle w:val="Titel"/>
+        <w:pStyle w:val="Title"/>
       </w:pPr>
       <w:r>
         <w:lastRenderedPageBreak/>
@@ -255,7 +276,7 @@
     </w:p>
     <w:p>
       <w:pPr>
-        <w:pStyle w:val="Ondertitel"/>
+        <w:pStyle w:val="Subtitle"/>
       </w:pPr>
       <w:r>
         <w:t>Sieb</w:t>
@@ -401,21 +422,21 @@
       <w:commentRangeEnd w:id="2"/>
       <w:r>
         <w:rPr>
-          <w:rStyle w:val="Verwijzingopmerking"/>
+          <w:rStyle w:val="CommentReference"/>
         </w:rPr>
         <w:commentReference w:id="2"/>
       </w:r>
       <w:commentRangeEnd w:id="3"/>
       <w:r>
         <w:rPr>
-          <w:rStyle w:val="Verwijzingopmerking"/>
+          <w:rStyle w:val="CommentReference"/>
         </w:rPr>
         <w:commentReference w:id="3"/>
       </w:r>
       <w:commentRangeEnd w:id="4"/>
       <w:r>
         <w:rPr>
-          <w:rStyle w:val="Verwijzingopmerking"/>
+          <w:rStyle w:val="CommentReference"/>
         </w:rPr>
         <w:commentReference w:id="4"/>
       </w:r>
@@ -438,7 +459,7 @@
       <w:commentRangeEnd w:id="5"/>
       <w:r>
         <w:rPr>
-          <w:rStyle w:val="Verwijzingopmerking"/>
+          <w:rStyle w:val="CommentReference"/>
         </w:rPr>
         <w:commentReference w:id="5"/>
       </w:r>
@@ -448,7 +469,7 @@
     <w:bookmarkStart w:id="7" w:name="_Toc126946939"/>
     <w:p>
       <w:pPr>
-        <w:pStyle w:val="Inhopg1"/>
+        <w:pStyle w:val="TOC1"/>
         <w:tabs>
           <w:tab w:val="right" w:pos="9016"/>
         </w:tabs>
@@ -559,7 +580,7 @@
     </w:p>
     <w:p>
       <w:pPr>
-        <w:pStyle w:val="Inhopg1"/>
+        <w:pStyle w:val="TOC1"/>
         <w:tabs>
           <w:tab w:val="right" w:pos="9016"/>
         </w:tabs>
@@ -634,7 +655,7 @@
     </w:p>
     <w:p>
       <w:pPr>
-        <w:pStyle w:val="Inhopg1"/>
+        <w:pStyle w:val="TOC1"/>
         <w:tabs>
           <w:tab w:val="right" w:pos="9016"/>
         </w:tabs>
@@ -709,7 +730,7 @@
     </w:p>
     <w:p>
       <w:pPr>
-        <w:pStyle w:val="Inhopg1"/>
+        <w:pStyle w:val="TOC1"/>
         <w:tabs>
           <w:tab w:val="right" w:pos="9016"/>
         </w:tabs>
@@ -784,7 +805,7 @@
     </w:p>
     <w:p>
       <w:pPr>
-        <w:pStyle w:val="Inhopg1"/>
+        <w:pStyle w:val="TOC1"/>
         <w:tabs>
           <w:tab w:val="right" w:pos="9016"/>
         </w:tabs>
@@ -859,7 +880,7 @@
     </w:p>
     <w:p>
       <w:pPr>
-        <w:pStyle w:val="Inhopg1"/>
+        <w:pStyle w:val="TOC1"/>
         <w:tabs>
           <w:tab w:val="right" w:pos="9016"/>
         </w:tabs>
@@ -935,7 +956,7 @@
     </w:p>
     <w:p>
       <w:pPr>
-        <w:pStyle w:val="Inhopg2"/>
+        <w:pStyle w:val="TOC2"/>
         <w:tabs>
           <w:tab w:val="right" w:pos="9016"/>
         </w:tabs>
@@ -1019,7 +1040,7 @@
     </w:p>
     <w:p>
       <w:pPr>
-        <w:pStyle w:val="Inhopg2"/>
+        <w:pStyle w:val="TOC2"/>
         <w:tabs>
           <w:tab w:val="right" w:pos="9016"/>
         </w:tabs>
@@ -1103,7 +1124,7 @@
     </w:p>
     <w:p>
       <w:pPr>
-        <w:pStyle w:val="Inhopg2"/>
+        <w:pStyle w:val="TOC2"/>
         <w:tabs>
           <w:tab w:val="right" w:pos="9016"/>
         </w:tabs>
@@ -1188,7 +1209,7 @@
     </w:p>
     <w:p>
       <w:pPr>
-        <w:pStyle w:val="Inhopg2"/>
+        <w:pStyle w:val="TOC2"/>
         <w:tabs>
           <w:tab w:val="right" w:pos="9016"/>
         </w:tabs>
@@ -1273,7 +1294,7 @@
     </w:p>
     <w:p>
       <w:pPr>
-        <w:pStyle w:val="Inhopg2"/>
+        <w:pStyle w:val="TOC2"/>
         <w:tabs>
           <w:tab w:val="right" w:pos="9016"/>
         </w:tabs>
@@ -1358,7 +1379,7 @@
     </w:p>
     <w:p>
       <w:pPr>
-        <w:pStyle w:val="Inhopg2"/>
+        <w:pStyle w:val="TOC2"/>
         <w:tabs>
           <w:tab w:val="right" w:pos="9016"/>
         </w:tabs>
@@ -1442,7 +1463,7 @@
     </w:p>
     <w:p>
       <w:pPr>
-        <w:pStyle w:val="Inhopg1"/>
+        <w:pStyle w:val="TOC1"/>
         <w:tabs>
           <w:tab w:val="right" w:pos="9016"/>
         </w:tabs>
@@ -1518,7 +1539,7 @@
     </w:p>
     <w:p>
       <w:pPr>
-        <w:pStyle w:val="Inhopg2"/>
+        <w:pStyle w:val="TOC2"/>
         <w:tabs>
           <w:tab w:val="right" w:pos="9016"/>
         </w:tabs>
@@ -1602,7 +1623,7 @@
     </w:p>
     <w:p>
       <w:pPr>
-        <w:pStyle w:val="Inhopg2"/>
+        <w:pStyle w:val="TOC2"/>
         <w:tabs>
           <w:tab w:val="right" w:pos="9016"/>
         </w:tabs>
@@ -1686,7 +1707,7 @@
     </w:p>
     <w:p>
       <w:pPr>
-        <w:pStyle w:val="Inhopg2"/>
+        <w:pStyle w:val="TOC2"/>
         <w:tabs>
           <w:tab w:val="right" w:pos="9016"/>
         </w:tabs>
@@ -1770,7 +1791,7 @@
     </w:p>
     <w:p>
       <w:pPr>
-        <w:pStyle w:val="Inhopg2"/>
+        <w:pStyle w:val="TOC2"/>
         <w:tabs>
           <w:tab w:val="right" w:pos="9016"/>
         </w:tabs>
@@ -1854,7 +1875,7 @@
     </w:p>
     <w:p>
       <w:pPr>
-        <w:pStyle w:val="Inhopg2"/>
+        <w:pStyle w:val="TOC2"/>
         <w:tabs>
           <w:tab w:val="right" w:pos="9016"/>
         </w:tabs>
@@ -1938,7 +1959,7 @@
     </w:p>
     <w:p>
       <w:pPr>
-        <w:pStyle w:val="Inhopg1"/>
+        <w:pStyle w:val="TOC1"/>
         <w:tabs>
           <w:tab w:val="right" w:pos="9016"/>
         </w:tabs>
@@ -2014,7 +2035,7 @@
     </w:p>
     <w:p>
       <w:pPr>
-        <w:pStyle w:val="Inhopg2"/>
+        <w:pStyle w:val="TOC2"/>
         <w:tabs>
           <w:tab w:val="right" w:pos="9016"/>
         </w:tabs>
@@ -2098,7 +2119,7 @@
     </w:p>
     <w:p>
       <w:pPr>
-        <w:pStyle w:val="Inhopg2"/>
+        <w:pStyle w:val="TOC2"/>
         <w:tabs>
           <w:tab w:val="right" w:pos="9016"/>
         </w:tabs>
@@ -2182,7 +2203,7 @@
     </w:p>
     <w:p>
       <w:pPr>
-        <w:pStyle w:val="Inhopg2"/>
+        <w:pStyle w:val="TOC2"/>
         <w:tabs>
           <w:tab w:val="right" w:pos="9016"/>
         </w:tabs>
@@ -2267,7 +2288,7 @@
     </w:p>
     <w:p>
       <w:pPr>
-        <w:pStyle w:val="Inhopg2"/>
+        <w:pStyle w:val="TOC2"/>
         <w:tabs>
           <w:tab w:val="right" w:pos="9016"/>
         </w:tabs>
@@ -2352,7 +2373,7 @@
     </w:p>
     <w:p>
       <w:pPr>
-        <w:pStyle w:val="Inhopg2"/>
+        <w:pStyle w:val="TOC2"/>
         <w:tabs>
           <w:tab w:val="right" w:pos="9016"/>
         </w:tabs>
@@ -2436,7 +2457,7 @@
     </w:p>
     <w:p>
       <w:pPr>
-        <w:pStyle w:val="Inhopg2"/>
+        <w:pStyle w:val="TOC2"/>
         <w:tabs>
           <w:tab w:val="right" w:pos="9016"/>
         </w:tabs>
@@ -2520,7 +2541,7 @@
     </w:p>
     <w:p>
       <w:pPr>
-        <w:pStyle w:val="Inhopg1"/>
+        <w:pStyle w:val="TOC1"/>
         <w:tabs>
           <w:tab w:val="right" w:pos="9016"/>
         </w:tabs>
@@ -2596,7 +2617,7 @@
     </w:p>
     <w:p>
       <w:pPr>
-        <w:pStyle w:val="Inhopg2"/>
+        <w:pStyle w:val="TOC2"/>
         <w:tabs>
           <w:tab w:val="right" w:pos="9016"/>
         </w:tabs>
@@ -2680,7 +2701,7 @@
     </w:p>
     <w:p>
       <w:pPr>
-        <w:pStyle w:val="Inhopg2"/>
+        <w:pStyle w:val="TOC2"/>
         <w:tabs>
           <w:tab w:val="right" w:pos="9016"/>
         </w:tabs>
@@ -2764,7 +2785,7 @@
     </w:p>
     <w:p>
       <w:pPr>
-        <w:pStyle w:val="Inhopg2"/>
+        <w:pStyle w:val="TOC2"/>
         <w:tabs>
           <w:tab w:val="right" w:pos="9016"/>
         </w:tabs>
@@ -2848,7 +2869,7 @@
     </w:p>
     <w:p>
       <w:pPr>
-        <w:pStyle w:val="Inhopg2"/>
+        <w:pStyle w:val="TOC2"/>
         <w:tabs>
           <w:tab w:val="right" w:pos="9016"/>
         </w:tabs>
@@ -2932,7 +2953,7 @@
     </w:p>
     <w:p>
       <w:pPr>
-        <w:pStyle w:val="Inhopg2"/>
+        <w:pStyle w:val="TOC2"/>
         <w:tabs>
           <w:tab w:val="right" w:pos="9016"/>
         </w:tabs>
@@ -3016,7 +3037,7 @@
     </w:p>
     <w:p>
       <w:pPr>
-        <w:pStyle w:val="Inhopg1"/>
+        <w:pStyle w:val="TOC1"/>
         <w:tabs>
           <w:tab w:val="right" w:pos="9016"/>
         </w:tabs>
@@ -3092,7 +3113,7 @@
     </w:p>
     <w:p>
       <w:pPr>
-        <w:pStyle w:val="Inhopg1"/>
+        <w:pStyle w:val="TOC1"/>
         <w:tabs>
           <w:tab w:val="right" w:pos="9016"/>
         </w:tabs>
@@ -3168,7 +3189,7 @@
     </w:p>
     <w:p>
       <w:pPr>
-        <w:pStyle w:val="Inhopg1"/>
+        <w:pStyle w:val="TOC1"/>
         <w:tabs>
           <w:tab w:val="right" w:pos="9016"/>
         </w:tabs>
@@ -3244,7 +3265,7 @@
     </w:p>
     <w:p>
       <w:pPr>
-        <w:pStyle w:val="Inhopg1"/>
+        <w:pStyle w:val="TOC1"/>
         <w:tabs>
           <w:tab w:val="right" w:pos="9016"/>
         </w:tabs>
@@ -3320,7 +3341,7 @@
     </w:p>
     <w:p>
       <w:pPr>
-        <w:pStyle w:val="Inhopg1"/>
+        <w:pStyle w:val="TOC1"/>
         <w:tabs>
           <w:tab w:val="right" w:pos="9016"/>
         </w:tabs>
@@ -3396,7 +3417,7 @@
     </w:p>
     <w:p>
       <w:pPr>
-        <w:pStyle w:val="Inhopg1"/>
+        <w:pStyle w:val="TOC1"/>
         <w:tabs>
           <w:tab w:val="right" w:pos="9016"/>
         </w:tabs>
@@ -3472,7 +3493,7 @@
     </w:p>
     <w:p>
       <w:pPr>
-        <w:pStyle w:val="Inhopg2"/>
+        <w:pStyle w:val="TOC2"/>
         <w:tabs>
           <w:tab w:val="right" w:pos="9016"/>
         </w:tabs>
@@ -3546,7 +3567,7 @@
     </w:p>
     <w:p>
       <w:pPr>
-        <w:pStyle w:val="Inhopg2"/>
+        <w:pStyle w:val="TOC2"/>
         <w:tabs>
           <w:tab w:val="right" w:pos="9016"/>
         </w:tabs>
@@ -3620,7 +3641,7 @@
     </w:p>
     <w:p>
       <w:pPr>
-        <w:pStyle w:val="Inhopg2"/>
+        <w:pStyle w:val="TOC2"/>
         <w:tabs>
           <w:tab w:val="right" w:pos="9016"/>
         </w:tabs>
@@ -3694,7 +3715,7 @@
     </w:p>
     <w:p>
       <w:pPr>
-        <w:pStyle w:val="Inhopg1"/>
+        <w:pStyle w:val="TOC1"/>
         <w:tabs>
           <w:tab w:val="right" w:pos="9016"/>
         </w:tabs>
@@ -3735,7 +3756,7 @@
     </w:p>
     <w:p>
       <w:pPr>
-        <w:pStyle w:val="Kop1"/>
+        <w:pStyle w:val="Heading1"/>
         <w:rPr>
           <w:color w:val="auto"/>
           <w:sz w:val="56"/>
@@ -3783,7 +3804,7 @@
     <w:p/>
     <w:p>
       <w:pPr>
-        <w:pStyle w:val="Kop1"/>
+        <w:pStyle w:val="Heading1"/>
         <w:rPr>
           <w:color w:val="auto"/>
           <w:sz w:val="56"/>
@@ -3803,7 +3824,7 @@
     </w:p>
     <w:p>
       <w:pPr>
-        <w:pStyle w:val="Kop1"/>
+        <w:pStyle w:val="Heading1"/>
         <w:rPr>
           <w:color w:val="auto"/>
           <w:sz w:val="56"/>
@@ -3835,7 +3856,7 @@
     <w:p/>
     <w:p>
       <w:pPr>
-        <w:pStyle w:val="Kop1"/>
+        <w:pStyle w:val="Heading1"/>
         <w:rPr>
           <w:color w:val="auto"/>
           <w:sz w:val="56"/>
@@ -3855,7 +3876,7 @@
     </w:p>
     <w:p>
       <w:pPr>
-        <w:pStyle w:val="Kop1"/>
+        <w:pStyle w:val="Heading1"/>
         <w:rPr>
           <w:color w:val="auto"/>
           <w:sz w:val="56"/>
@@ -3892,7 +3913,7 @@
     </w:p>
     <w:p>
       <w:pPr>
-        <w:pStyle w:val="Kop1"/>
+        <w:pStyle w:val="Heading1"/>
         <w:rPr>
           <w:color w:val="auto"/>
           <w:sz w:val="56"/>
@@ -3925,7 +3946,7 @@
     </w:p>
     <w:tbl>
       <w:tblPr>
-        <w:tblStyle w:val="Tabelraster"/>
+        <w:tblStyle w:val="TableGrid"/>
         <w:tblW w:w="0" w:type="auto"/>
         <w:tblBorders>
           <w:top w:val="none" w:sz="0" w:space="0" w:color="auto"/>
@@ -4028,12 +4049,28 @@
             <w:tcW w:w="6464" w:type="dxa"/>
           </w:tcPr>
           <w:p>
+            <w:pPr>
+              <w:rPr>
+                <w:lang w:val="en-GB"/>
+              </w:rPr>
+            </w:pPr>
             <w:r>
+              <w:rPr>
+                <w:lang w:val="en-GB"/>
+              </w:rPr>
               <w:t>General Public License</w:t>
             </w:r>
           </w:p>
           <w:p>
+            <w:pPr>
+              <w:rPr>
+                <w:lang w:val="en-GB"/>
+              </w:rPr>
+            </w:pPr>
             <w:r>
+              <w:rPr>
+                <w:lang w:val="en-GB"/>
+              </w:rPr>
               <w:t>American Wire Gauge</w:t>
             </w:r>
           </w:p>
@@ -4044,13 +4081,25 @@
           <w:tcPr>
             <w:tcW w:w="2552" w:type="dxa"/>
           </w:tcPr>
-          <w:p/>
+          <w:p>
+            <w:pPr>
+              <w:rPr>
+                <w:lang w:val="en-GB"/>
+              </w:rPr>
+            </w:pPr>
+          </w:p>
         </w:tc>
         <w:tc>
           <w:tcPr>
             <w:tcW w:w="6464" w:type="dxa"/>
           </w:tcPr>
-          <w:p/>
+          <w:p>
+            <w:pPr>
+              <w:rPr>
+                <w:lang w:val="en-GB"/>
+              </w:rPr>
+            </w:pPr>
+          </w:p>
         </w:tc>
       </w:tr>
       <w:tr>
@@ -4058,13 +4107,25 @@
           <w:tcPr>
             <w:tcW w:w="2552" w:type="dxa"/>
           </w:tcPr>
-          <w:p/>
+          <w:p>
+            <w:pPr>
+              <w:rPr>
+                <w:lang w:val="en-GB"/>
+              </w:rPr>
+            </w:pPr>
+          </w:p>
         </w:tc>
         <w:tc>
           <w:tcPr>
             <w:tcW w:w="6464" w:type="dxa"/>
           </w:tcPr>
-          <w:p/>
+          <w:p>
+            <w:pPr>
+              <w:rPr>
+                <w:lang w:val="en-GB"/>
+              </w:rPr>
+            </w:pPr>
+          </w:p>
         </w:tc>
       </w:tr>
       <w:tr>
@@ -4072,13 +4133,25 @@
           <w:tcPr>
             <w:tcW w:w="2552" w:type="dxa"/>
           </w:tcPr>
-          <w:p/>
+          <w:p>
+            <w:pPr>
+              <w:rPr>
+                <w:lang w:val="en-GB"/>
+              </w:rPr>
+            </w:pPr>
+          </w:p>
         </w:tc>
         <w:tc>
           <w:tcPr>
             <w:tcW w:w="6464" w:type="dxa"/>
           </w:tcPr>
-          <w:p/>
+          <w:p>
+            <w:pPr>
+              <w:rPr>
+                <w:lang w:val="en-GB"/>
+              </w:rPr>
+            </w:pPr>
+          </w:p>
         </w:tc>
       </w:tr>
       <w:tr>
@@ -4086,24 +4159,44 @@
           <w:tcPr>
             <w:tcW w:w="2552" w:type="dxa"/>
           </w:tcPr>
-          <w:p/>
+          <w:p>
+            <w:pPr>
+              <w:rPr>
+                <w:lang w:val="en-GB"/>
+              </w:rPr>
+            </w:pPr>
+          </w:p>
         </w:tc>
         <w:tc>
           <w:tcPr>
             <w:tcW w:w="6464" w:type="dxa"/>
           </w:tcPr>
-          <w:p/>
+          <w:p>
+            <w:pPr>
+              <w:rPr>
+                <w:lang w:val="en-GB"/>
+              </w:rPr>
+            </w:pPr>
+          </w:p>
         </w:tc>
       </w:tr>
     </w:tbl>
     <w:p>
-      <w:r>
+      <w:pPr>
+        <w:rPr>
+          <w:lang w:val="en-GB"/>
+        </w:rPr>
+      </w:pPr>
+      <w:r>
+        <w:rPr>
+          <w:lang w:val="en-GB"/>
+        </w:rPr>
         <w:br w:type="page"/>
       </w:r>
     </w:p>
     <w:p>
       <w:pPr>
-        <w:pStyle w:val="Kop1"/>
+        <w:pStyle w:val="Heading1"/>
         <w:rPr>
           <w:color w:val="auto"/>
           <w:sz w:val="56"/>
@@ -4176,14 +4269,14 @@
       <w:commentRangeEnd w:id="21"/>
       <w:r>
         <w:rPr>
-          <w:rStyle w:val="Verwijzingopmerking"/>
+          <w:rStyle w:val="CommentReference"/>
         </w:rPr>
         <w:commentReference w:id="21"/>
       </w:r>
       <w:commentRangeEnd w:id="22"/>
       <w:r>
         <w:rPr>
-          <w:rStyle w:val="Verwijzingopmerking"/>
+          <w:rStyle w:val="CommentReference"/>
         </w:rPr>
         <w:commentReference w:id="22"/>
       </w:r>
@@ -4314,7 +4407,7 @@
     </w:p>
     <w:p>
       <w:pPr>
-        <w:pStyle w:val="Kop1"/>
+        <w:pStyle w:val="Heading1"/>
         <w:shd w:val="clear" w:color="auto" w:fill="E7E6E6" w:themeFill="background2"/>
         <w:rPr>
           <w:color w:val="auto"/>
@@ -4365,7 +4458,7 @@
     </w:p>
     <w:p>
       <w:pPr>
-        <w:pStyle w:val="Kop2"/>
+        <w:pStyle w:val="Heading2"/>
         <w:rPr>
           <w:color w:val="000000" w:themeColor="text1"/>
           <w14:shadow w14:blurRad="38100" w14:dist="19050" w14:dir="2700000" w14:sx="100000" w14:sy="100000" w14:kx="0" w14:ky="0" w14:algn="tl">
@@ -4395,9 +4488,32 @@
             <w14:round/>
           </w14:textOutline>
         </w:rPr>
-        <w:t xml:space="preserve">3.1 </w:t>
-      </w:r>
-      <w:r>
+        <w:t>3.1 Geraamte</w:t>
+      </w:r>
+      <w:bookmarkEnd w:id="24"/>
+    </w:p>
+    <w:p>
+      <w:r>
+        <w:t>Om alle componenten op een overzichtelijke manier tot één geheel te vormen, is er een geraamte ontworpen. Dit geraamte is gemaakt met behulp van de middelbare school Vlot Campus Sint-Laurentius te Lokeren. De leerkracht en expert in het vak 'lassen', Johan De Wilde, heeft dit op maat gemaakt voor dit project.</w:t>
+      </w:r>
+    </w:p>
+    <w:p>
+      <w:r>
+        <w:t xml:space="preserve">Het is zo gemaakt dat alle componenten er perfect in </w:t>
+      </w:r>
+      <w:r>
+        <w:t>passen</w:t>
+      </w:r>
+      <w:r>
+        <w:t xml:space="preserve"> </w:t>
+      </w:r>
+      <w:r>
+        <w:t>en op een professionele manier worden weergegeven.</w:t>
+      </w:r>
+    </w:p>
+    <w:p>
+      <w:pPr>
+        <w:pStyle w:val="Heading2"/>
         <w:rPr>
           <w:color w:val="000000" w:themeColor="text1"/>
           <w14:shadow w14:blurRad="38100" w14:dist="19050" w14:dir="2700000" w14:sx="100000" w14:sy="100000" w14:kx="0" w14:ky="0" w14:algn="tl">
@@ -4411,47 +4527,9 @@
             <w14:round/>
           </w14:textOutline>
         </w:rPr>
-        <w:t>Geraamte</w:t>
-      </w:r>
-      <w:bookmarkEnd w:id="24"/>
-    </w:p>
-    <w:p>
-      <w:r>
-        <w:t xml:space="preserve">Om alle componenten </w:t>
-      </w:r>
-      <w:r>
-        <w:t xml:space="preserve">op </w:t>
-      </w:r>
-      <w:r>
-        <w:t xml:space="preserve">een </w:t>
-      </w:r>
-      <w:r>
-        <w:t>overzichtelijke</w:t>
-      </w:r>
-      <w:r>
-        <w:t xml:space="preserve"> manier samen te krijgen is er een geraamte gemaakt</w:t>
-      </w:r>
-      <w:r>
-        <w:t xml:space="preserve">. </w:t>
-      </w:r>
-      <w:r>
-        <w:t xml:space="preserve">Dit </w:t>
-      </w:r>
-      <w:r>
-        <w:t>geraamte is gemaakt mits behulp van de middelbare school Vlot Campus Sint-Laurentius. De leerkracht en expert in het vak lassen Johan De Wilde heeft dit op maat gemaakt voor dit project.</w:t>
-      </w:r>
-    </w:p>
-    <w:p>
-      <w:r>
-        <w:t xml:space="preserve">Het is zo gemaakt dat alle componenten er perfect in kunnen </w:t>
-      </w:r>
-      <w:r>
-        <w:t>en op een professionele manier worden weer gegeven.</w:t>
-      </w:r>
-    </w:p>
-    <w:p>
-      <w:pPr>
-        <w:pStyle w:val="Kop2"/>
+      </w:pPr>
+      <w:bookmarkStart w:id="25" w:name="_Toc133402495"/>
+      <w:r>
         <w:rPr>
           <w:color w:val="000000" w:themeColor="text1"/>
           <w14:shadow w14:blurRad="38100" w14:dist="19050" w14:dir="2700000" w14:sx="100000" w14:sy="100000" w14:kx="0" w14:ky="0" w14:algn="tl">
@@ -4465,22 +4543,6 @@
             <w14:round/>
           </w14:textOutline>
         </w:rPr>
-      </w:pPr>
-      <w:bookmarkStart w:id="25" w:name="_Toc133402495"/>
-      <w:r>
-        <w:rPr>
-          <w:color w:val="000000" w:themeColor="text1"/>
-          <w14:shadow w14:blurRad="38100" w14:dist="19050" w14:dir="2700000" w14:sx="100000" w14:sy="100000" w14:kx="0" w14:ky="0" w14:algn="tl">
-            <w14:schemeClr w14:val="dk1">
-              <w14:alpha w14:val="60000"/>
-            </w14:schemeClr>
-          </w14:shadow>
-          <w14:textOutline w14:w="0" w14:cap="flat" w14:cmpd="sng" w14:algn="ctr">
-            <w14:noFill/>
-            <w14:prstDash w14:val="solid"/>
-            <w14:round/>
-          </w14:textOutline>
-        </w:rPr>
         <w:t>3.2 Spelbediening</w:t>
       </w:r>
       <w:bookmarkEnd w:id="25"/>
@@ -4492,75 +4554,12 @@
         </w:rPr>
       </w:pPr>
       <w:r>
-        <w:t>Het spel wordt bediend door</w:t>
-      </w:r>
-      <w:r>
-        <w:t xml:space="preserve"> 4 drukknoppen. </w:t>
-      </w:r>
-      <w:r>
-        <w:rPr>
-          <w:lang w:val="nl-NL"/>
-        </w:rPr>
-        <w:t>1 aan</w:t>
-      </w:r>
-      <w:r>
-        <w:rPr>
-          <w:lang w:val="nl-NL"/>
-        </w:rPr>
-        <w:t>-</w:t>
-      </w:r>
-      <w:r>
-        <w:rPr>
-          <w:lang w:val="nl-NL"/>
-        </w:rPr>
-        <w:t xml:space="preserve">uitknop, hiervoor </w:t>
-      </w:r>
-      <w:r>
-        <w:rPr>
-          <w:lang w:val="nl-NL"/>
-        </w:rPr>
-        <w:t>is er</w:t>
-      </w:r>
-      <w:r>
-        <w:rPr>
-          <w:lang w:val="nl-NL"/>
-        </w:rPr>
-        <w:t xml:space="preserve"> gekozen voor een 230v drukknop met ingebouwde LED. De 3 andere drukknoppen die </w:t>
-      </w:r>
-      <w:r>
-        <w:rPr>
-          <w:lang w:val="nl-NL"/>
-        </w:rPr>
-        <w:t>worden</w:t>
-      </w:r>
-      <w:r>
-        <w:rPr>
-          <w:lang w:val="nl-NL"/>
-        </w:rPr>
-        <w:t xml:space="preserve"> gebruikt zijn 12-24V drukknoppen met ook hier een ingebouwde LED.</w:t>
-      </w:r>
-      <w:r>
-        <w:rPr>
-          <w:lang w:val="nl-NL"/>
-        </w:rPr>
-        <w:t xml:space="preserve"> De 3 drukknoppen hebben elk hun functie. Er is een knop om het spel te starten en een knop om het spel te stoppen. De derde drukknop dient om aan te geven wanneer er een ongeldig doelpunt is gemaakt zoals een </w:t>
-      </w:r>
-      <w:r>
-        <w:rPr>
-          <w:lang w:val="nl-NL"/>
-        </w:rPr>
-        <w:t xml:space="preserve">doelpunt </w:t>
-      </w:r>
-      <w:r>
-        <w:rPr>
-          <w:lang w:val="nl-NL"/>
-        </w:rPr>
-        <w:t>met het middenveld.</w:t>
-      </w:r>
-    </w:p>
-    <w:p>
-      <w:pPr>
-        <w:pStyle w:val="Kop2"/>
+        <w:t>Het spel wordt bediend door 4 drukknoppen: 1 aan-uitknop. Hiervoor is er gekozen voor een 230V drukknop met ingebouwde LED. De 3 andere drukknoppen die worden gebruikt zijn 12-24V drukknoppen met ook hier een ingebouwde LED. De 3 drukknoppen hebben elk hun eigen functie. Er is een knop om het spel te starten en een knop om het spel te stoppen. De derde drukknop dient om aan te geven wanneer er een ongeldig doelpunt is gemaakt, zoals een doelpunt met het middenveld.</w:t>
+      </w:r>
+    </w:p>
+    <w:p>
+      <w:pPr>
+        <w:pStyle w:val="Heading2"/>
         <w:rPr>
           <w:color w:val="000000" w:themeColor="text1"/>
           <w:lang w:val="nl-NL"/>
@@ -4674,13 +4673,19 @@
         <w:rPr>
           <w:lang w:val="nl-NL"/>
         </w:rPr>
-        <w:t>Er zij</w:t>
+        <w:t xml:space="preserve">Er zijn 2 doelen in de tafel, beide zijn uitgerust met een infraroodsensor. De sensor die hiervoor </w:t>
       </w:r>
       <w:r>
         <w:rPr>
           <w:lang w:val="nl-NL"/>
         </w:rPr>
-        <w:t xml:space="preserve">n 2 doelen in de tafel beide zijn uitgerust met een infrarood sensor. De sensor die hiervoor is gebruikt is de LM393. </w:t>
+        <w:t>wordt</w:t>
+      </w:r>
+      <w:r>
+        <w:rPr>
+          <w:lang w:val="nl-NL"/>
+        </w:rPr>
+        <w:t xml:space="preserve"> gebruikt, is de LM393.</w:t>
       </w:r>
     </w:p>
     <w:p>
@@ -4695,48 +4700,27 @@
           <w:rFonts w:eastAsia="Times New Roman"/>
           <w:lang w:val="nl-NL"/>
         </w:rPr>
-        <w:t xml:space="preserve">LM393 sensoren zeer nauwkeurig en betrouwbaar. </w:t>
-      </w:r>
-      <w:r>
+        <w:t>LM393-sensoren zijn zeer nauwkeurig en betrouwbaar. Ze zijn gemaakt om korte afstanden te detecteren, wat hen zeer geschikt maakt voor het detecteren van de beweging van de bal bij een doelpunt. Dit betekent dat er minder kans is op vals alarm en dat de doelpunten nauwkeuriger kunnen worden geteld.</w:t>
+      </w:r>
+    </w:p>
+    <w:p>
+      <w:pPr>
         <w:rPr>
           <w:rFonts w:eastAsia="Times New Roman"/>
           <w:lang w:val="nl-NL"/>
         </w:rPr>
-        <w:t xml:space="preserve">Ze zijn gemaakt om korte afstand te </w:t>
-      </w:r>
+      </w:pPr>
       <w:r>
         <w:rPr>
           <w:rFonts w:eastAsia="Times New Roman"/>
           <w:lang w:val="nl-NL"/>
         </w:rPr>
-        <w:t>detecteren</w:t>
-      </w:r>
-      <w:r>
-        <w:rPr>
-          <w:rFonts w:eastAsia="Times New Roman"/>
-          <w:lang w:val="nl-NL"/>
-        </w:rPr>
-        <w:t>, wat hen zeer geschikt maakt voor het detecteren van beweging van de bal bij een doelpunt. Dit betekent dat er minder kans is op vals alarm en dat de doelpunten nauwkeuriger kunnen worden geteld.</w:t>
-      </w:r>
-    </w:p>
-    <w:p>
-      <w:pPr>
-        <w:rPr>
-          <w:rFonts w:eastAsia="Times New Roman"/>
-          <w:lang w:val="nl-NL"/>
-        </w:rPr>
-      </w:pPr>
-      <w:r>
-        <w:rPr>
-          <w:rFonts w:eastAsia="Times New Roman"/>
-          <w:lang w:val="nl-NL"/>
-        </w:rPr>
         <w:t>Tot slot zijn de LM393 sensoren zeer betaalbaar en gemakkelijk verkrijgbaar.</w:t>
       </w:r>
     </w:p>
     <w:p>
       <w:pPr>
-        <w:pStyle w:val="Kop2"/>
+        <w:pStyle w:val="Heading2"/>
         <w:rPr>
           <w:color w:val="000000" w:themeColor="text1"/>
           <w:lang w:val="nl-NL"/>
@@ -4816,87 +4800,7 @@
         <w:rPr>
           <w:lang w:val="nl-NL"/>
         </w:rPr>
-        <w:t xml:space="preserve">Om de score te tonen maken </w:t>
-      </w:r>
-      <w:r>
-        <w:rPr>
-          <w:lang w:val="nl-NL"/>
-        </w:rPr>
-        <w:t xml:space="preserve">wordt er </w:t>
-      </w:r>
-      <w:r>
-        <w:rPr>
-          <w:lang w:val="nl-NL"/>
-        </w:rPr>
-        <w:t>gebruik</w:t>
-      </w:r>
-      <w:r>
-        <w:rPr>
-          <w:lang w:val="nl-NL"/>
-        </w:rPr>
-        <w:t xml:space="preserve"> gemaakt</w:t>
-      </w:r>
-      <w:r>
-        <w:rPr>
-          <w:lang w:val="nl-NL"/>
-        </w:rPr>
-        <w:t xml:space="preserve"> van 4 1</w:t>
-      </w:r>
-      <w:r>
-        <w:rPr>
-          <w:rFonts w:eastAsia="Times New Roman"/>
-          <w:lang w:val="nl-NL" w:eastAsia="en-GB"/>
-        </w:rPr>
-        <w:t>.77 inch SPI TFT displays</w:t>
-      </w:r>
-      <w:r>
-        <w:rPr>
-          <w:rFonts w:eastAsia="Times New Roman"/>
-          <w:lang w:val="nl-NL" w:eastAsia="en-GB"/>
-        </w:rPr>
-        <w:t xml:space="preserve">. </w:t>
-      </w:r>
-      <w:r>
-        <w:rPr>
-          <w:lang w:val="nl-NL"/>
-        </w:rPr>
-        <w:t>D</w:t>
-      </w:r>
-      <w:r>
-        <w:rPr>
-          <w:lang w:val="nl-NL"/>
-        </w:rPr>
-        <w:t>isplays kan verschillende voordelen bieden ten opzichte van andere methoden voor het tonen van de score</w:t>
-      </w:r>
-      <w:r>
-        <w:rPr>
-          <w:lang w:val="nl-NL"/>
-        </w:rPr>
-        <w:t xml:space="preserve"> zoals </w:t>
-      </w:r>
-      <w:r>
-        <w:rPr>
-          <w:lang w:val="nl-NL"/>
-        </w:rPr>
-        <w:t>z</w:t>
-      </w:r>
-      <w:r>
-        <w:rPr>
-          <w:lang w:val="nl-NL"/>
-        </w:rPr>
-        <w:t>evensegmentendisplay</w:t>
-      </w:r>
-      <w:r>
-        <w:rPr>
-          <w:lang w:val="nl-NL"/>
-        </w:rPr>
-        <w:t xml:space="preserve"> of een fysiek scorebord</w:t>
-      </w:r>
-      <w:r>
-        <w:rPr>
-          <w:lang w:val="nl-NL"/>
-        </w:rPr>
-        <w:t>.</w:t>
+        <w:t>Om de score te tonen, wordt er gebruik gemaakt van 4 1.77-inch SPI TFT-displays. Displays kunnen verschillende voordelen bieden ten opzichte van andere methoden voor het tonen van de score, zoals een zeven-segmenten display of een fysiek scorebord.</w:t>
       </w:r>
     </w:p>
     <w:p>
@@ -4911,75 +4815,26 @@
           <w:rFonts w:eastAsia="Times New Roman"/>
           <w:lang w:eastAsia="en-GB"/>
         </w:rPr>
-        <w:t>D</w:t>
-      </w:r>
+        <w:t>De displays bieden een zeer helder en duidelijk beeld van de score, wat het voor de spelers gemakkelijk maakt om de score bij te houden. Door de compacte afmetingen van de displays kunnen ze eenvoudig op een geschikte locatie op het frame worden geplaatst, zodat ze voor iedereen zichtbaar zijn.</w:t>
+      </w:r>
+    </w:p>
+    <w:p>
+      <w:pPr>
+        <w:rPr>
+          <w:lang w:val="en-BE"/>
+        </w:rPr>
+      </w:pPr>
       <w:r>
         <w:rPr>
           <w:rFonts w:eastAsia="Times New Roman"/>
           <w:lang w:eastAsia="en-GB"/>
         </w:rPr>
-        <w:t>e displays</w:t>
-      </w:r>
-      <w:r>
-        <w:rPr>
-          <w:rFonts w:eastAsia="Times New Roman"/>
-          <w:lang w:eastAsia="en-GB"/>
-        </w:rPr>
-        <w:t xml:space="preserve"> bieden</w:t>
-      </w:r>
-      <w:r>
-        <w:rPr>
-          <w:rFonts w:eastAsia="Times New Roman"/>
-          <w:lang w:eastAsia="en-GB"/>
-        </w:rPr>
-        <w:t xml:space="preserve"> een zeer helder en duidelijk beeld van de score, wat het voor de </w:t>
-      </w:r>
-      <w:r>
-        <w:rPr>
-          <w:rFonts w:eastAsia="Times New Roman"/>
-          <w:lang w:eastAsia="en-GB"/>
-        </w:rPr>
-        <w:t>spelers</w:t>
-      </w:r>
-      <w:r>
-        <w:rPr>
-          <w:rFonts w:eastAsia="Times New Roman"/>
-          <w:lang w:eastAsia="en-GB"/>
-        </w:rPr>
-        <w:t xml:space="preserve"> gemakkelijk maakt om de score bij te houden. Door de compacte afmetingen van de displays kunnen ze eenvoudig worden geplaatst op een geschikte locatie op het frame, zodat ze voor iedereen zichtbaar zijn.</w:t>
-      </w:r>
-    </w:p>
-    <w:p>
-      <w:pPr>
-        <w:rPr>
-          <w:lang w:val="en-BE"/>
-        </w:rPr>
-      </w:pPr>
-      <w:r>
-        <w:rPr>
-          <w:rFonts w:eastAsia="Times New Roman"/>
-          <w:lang w:eastAsia="en-GB"/>
-        </w:rPr>
-        <w:t xml:space="preserve">Het grootste voordeel aan de </w:t>
-      </w:r>
-      <w:r>
-        <w:rPr>
-          <w:rFonts w:eastAsia="Times New Roman"/>
-          <w:lang w:eastAsia="en-GB"/>
-        </w:rPr>
-        <w:t>displays is dat ze programmeerbaar zijn. Dit betekent dat er verschillende opties zijn voor het ontwerpen van het scorebord en het weergeven van de score.</w:t>
-      </w:r>
-      <w:r>
-        <w:rPr>
-          <w:rFonts w:eastAsia="Times New Roman"/>
-          <w:lang w:eastAsia="en-GB"/>
-        </w:rPr>
-        <w:t xml:space="preserve"> Zo is het ook mogelijk doelpunt animaties te ontwerpen.</w:t>
-      </w:r>
-    </w:p>
-    <w:p>
-      <w:pPr>
-        <w:pStyle w:val="Kop2"/>
+        <w:t>Het grootste voordeel van de displays is dat ze programmeerbaar zijn. Dit betekent dat er verschillende opties zijn voor het ontwerpen van het scorebord en het weergeven van de score. Zo is het ook mogelijk om doelpuntanimaties te ontwerpen.</w:t>
+      </w:r>
+    </w:p>
+    <w:p>
+      <w:pPr>
+        <w:pStyle w:val="Heading2"/>
         <w:rPr>
           <w:color w:val="000000" w:themeColor="text1"/>
           <w:lang w:val="nl-NL"/>
@@ -5026,76 +4881,78 @@
           <w:rFonts w:eastAsia="Times New Roman"/>
           <w:lang w:val="nl-NL"/>
         </w:rPr>
-        <w:t xml:space="preserve">Als verlichting op de tafel is er gekozen voor </w:t>
+        <w:t>Als verlichting op de tafel is er gekozen voor 5 RGB WS2812B LED-strips. Het gebruik van de led-strips zorgt voor een dynamische en interactieve speelervaring tijdens het spel. De kleuren kunnen bijvoorbeeld worden aangepast aan de voorkeuren van de spelers.</w:t>
       </w:r>
       <w:r>
         <w:rPr>
           <w:rFonts w:eastAsia="Times New Roman"/>
           <w:lang w:val="nl-NL"/>
         </w:rPr>
-        <w:t xml:space="preserve">5 RGB </w:t>
-      </w:r>
-      <w:r>
-        <w:rPr>
-          <w:lang w:val="nl-NL"/>
-        </w:rPr>
-        <w:t>WS2812B LED strips</w:t>
-      </w:r>
-      <w:r>
-        <w:rPr>
-          <w:lang w:val="nl-NL"/>
-        </w:rPr>
-        <w:t xml:space="preserve">. </w:t>
-      </w:r>
-      <w:r>
+        <w:t xml:space="preserve"> </w:t>
+      </w:r>
+    </w:p>
+    <w:p>
+      <w:pPr>
         <w:rPr>
           <w:rFonts w:eastAsia="Times New Roman"/>
           <w:lang w:val="nl-NL"/>
         </w:rPr>
-        <w:t xml:space="preserve">Het gebruik van de ledstrips zorgt voor een dynamische en interactieve speelervaring tijdens het spel. De kleuren kunnen bijvoorbeeld worden aangepast aan de voorkeuren van de spelers. </w:t>
-      </w:r>
-    </w:p>
-    <w:p>
-      <w:pPr>
+      </w:pPr>
+      <w:r>
         <w:rPr>
           <w:rFonts w:eastAsia="Times New Roman"/>
           <w:lang w:val="nl-NL"/>
         </w:rPr>
-      </w:pPr>
-      <w:r>
+        <w:lastRenderedPageBreak/>
+        <w:t>Daarnaast kunnen de LED-strips ook worden gebruikt om de spelers en toeschouwers te informeren over belangrijke gebeurtenissen van het spel. Zo kan de LED-strip aangeven wanneer het spel begint, wanneer er een doelpunt is gemaakt, wanneer het spel eindigt, enzovoort.</w:t>
+      </w:r>
+    </w:p>
+    <w:p>
+      <w:pPr>
         <w:rPr>
           <w:rFonts w:eastAsia="Times New Roman"/>
           <w:lang w:val="nl-NL"/>
         </w:rPr>
-        <w:t xml:space="preserve">Daarnaast kunnen de ledstrips ook worden gebruikt om de spelers en toeschouwers te informeren over belangrijke gebeurtenissen </w:t>
-      </w:r>
+      </w:pPr>
       <w:r>
         <w:rPr>
           <w:rFonts w:eastAsia="Times New Roman"/>
           <w:lang w:val="nl-NL"/>
         </w:rPr>
-        <w:t>van het spel. Zo kan de ledstrip aantonen wanneer het spel start, wanneer er een doelpunt is gemaakt, wanneer het spel eindigt etc.</w:t>
-      </w:r>
-    </w:p>
-    <w:p>
-      <w:pPr>
+        <w:t xml:space="preserve">Tot slot kan het gebruik van de centrale LED-strip als verlichting van het speelveld zorgen voor een betere zichtbaarheid en spelervaring voor de spelers. Het felle witte licht </w:t>
+      </w:r>
+      <w:r>
         <w:rPr>
           <w:rFonts w:eastAsia="Times New Roman"/>
           <w:lang w:val="nl-NL"/>
         </w:rPr>
-      </w:pPr>
+        <w:t>zorgt ervoor</w:t>
+      </w:r>
       <w:r>
         <w:rPr>
           <w:rFonts w:eastAsia="Times New Roman"/>
           <w:lang w:val="nl-NL"/>
         </w:rPr>
-        <w:lastRenderedPageBreak/>
-        <w:t>Tot slot kan het gebruik van de centrale ledstrip als verlichting van het speelveld zorgen voor een betere zichtbaarheid en spelervaring voor de spelers. Het felle witte licht kan ervoor zorgen dat de bal beter te zien is en dat het spel soepeler verloopt.</w:t>
-      </w:r>
-    </w:p>
-    <w:p>
-      <w:pPr>
-        <w:pStyle w:val="Kop2"/>
+        <w:t xml:space="preserve"> dat de bal beter zichtbaar is </w:t>
+      </w:r>
+      <w:r>
+        <w:rPr>
+          <w:rFonts w:eastAsia="Times New Roman"/>
+          <w:lang w:val="nl-NL"/>
+        </w:rPr>
+        <w:t xml:space="preserve">zodat het </w:t>
+      </w:r>
+      <w:r>
+        <w:rPr>
+          <w:rFonts w:eastAsia="Times New Roman"/>
+          <w:lang w:val="nl-NL"/>
+        </w:rPr>
+        <w:t>spel soepeler verloopt.</w:t>
+      </w:r>
+    </w:p>
+    <w:p>
+      <w:pPr>
+        <w:pStyle w:val="Heading2"/>
         <w:rPr>
           <w:color w:val="000000" w:themeColor="text1"/>
           <w14:shadow w14:blurRad="38100" w14:dist="19050" w14:dir="2700000" w14:sx="100000" w14:sy="100000" w14:kx="0" w14:ky="0" w14:algn="tl">
@@ -5147,53 +5004,20 @@
     </w:p>
     <w:p>
       <w:r>
-        <w:t xml:space="preserve">Om alle componenten te voeden </w:t>
-      </w:r>
-      <w:r>
-        <w:t>wordt er</w:t>
-      </w:r>
-      <w:r>
-        <w:t xml:space="preserve"> gebruik gemaakt van</w:t>
-      </w:r>
-      <w:r>
-        <w:t xml:space="preserve"> een</w:t>
-      </w:r>
-      <w:r>
-        <w:t xml:space="preserve"> 5V 10A</w:t>
-      </w:r>
-      <w:r>
-        <w:t xml:space="preserve"> transformator en 3 usb aansluitingen</w:t>
-      </w:r>
-      <w:r>
-        <w:t xml:space="preserve">. </w:t>
-      </w:r>
-      <w:r>
-        <w:t xml:space="preserve">Beide van deze voedingen worden van stroom voorzien door een stopcontact. De transformator voorziet alle componenten die op de controller zijn aangesloten van stroom. </w:t>
-      </w:r>
-      <w:r>
-        <w:t xml:space="preserve">Deze hangt onderaan aan de tafel en zit niet in het frame. </w:t>
-      </w:r>
-      <w:r>
-        <w:t>De 3 usb aansluitingen zijn om de controllers die alles aan sturen van stroom te voorzien.</w:t>
-      </w:r>
-    </w:p>
-    <w:p>
-      <w:r>
-        <w:t>De onderlinge verbinding tussen de componenten bestaat uit</w:t>
-      </w:r>
-      <w:r>
-        <w:t xml:space="preserve"> 22</w:t>
+        <w:t>Om alle componenten van stroom te voorzien, wordt er gebruik gemaakt van een 5V 10A transformator en 3 USB-aansluitingen. Beide voedingen worden van stroom voorzien door een stopcontact. De transformator voorziet alle componenten die op de controller zijn aangesloten van stroom. Deze hangt onderaan aan de tafel en zit niet in het frame. De 3 USB-aansluitingen zijn bedoeld om de controllers die alles aansturen van stroom te voorzien.</w:t>
+      </w:r>
+    </w:p>
+    <w:p>
+      <w:r>
+        <w:t>De onderlinge verbinding tussen de componenten bestaat uit 22 AWG-kabels. Deze kabels zijn perfect geschikt voor kleine componenten met weinig stroom.</w:t>
       </w:r>
       <w:r>
         <w:t xml:space="preserve"> </w:t>
       </w:r>
-      <w:r>
-        <w:t xml:space="preserve">AWG kabels. Deze kabels zijn perfect voor kleine componenten met weinig stroom. </w:t>
-      </w:r>
-    </w:p>
-    <w:p>
-      <w:r>
-        <w:t>Om van de transformator naar de bovenkant van het frame te gaan en de componenten te kunnen voeden is er gebruik gemaakt van 18 AWG kabels. Deze kabels kunnen een grotere stroom aan.</w:t>
+    </w:p>
+    <w:p>
+      <w:r>
+        <w:t>Om de componenten in het bovenste deel van het frame van stroom te voorzien, zijn 18 AWG-kabels gebruikt om de verbinding te maken tussen de transformator en de bovenkant van het frame. Deze kabels zijn speciaal ontworpen om een grotere stroom te kunnen verwerken dan de 22 AWG-kabels die voor de verbinding tussen de kleinere componenten zijn gebruikt.</w:t>
       </w:r>
     </w:p>
     <w:p>
@@ -5203,7 +5027,7 @@
     </w:p>
     <w:p>
       <w:pPr>
-        <w:pStyle w:val="Kop1"/>
+        <w:pStyle w:val="Heading1"/>
         <w:shd w:val="clear" w:color="auto" w:fill="E7E6E6" w:themeFill="background2"/>
         <w:rPr>
           <w:color w:val="auto"/>
@@ -5254,7 +5078,7 @@
     </w:p>
     <w:p>
       <w:pPr>
-        <w:pStyle w:val="Kop2"/>
+        <w:pStyle w:val="Heading2"/>
         <w:rPr>
           <w:color w:val="000000" w:themeColor="text1"/>
           <w14:shadow w14:blurRad="38100" w14:dist="19050" w14:dir="2700000" w14:sx="100000" w14:sy="100000" w14:kx="0" w14:ky="0" w14:algn="tl">
@@ -5349,7 +5173,7 @@
       <w:commentRangeEnd w:id="33"/>
       <w:r>
         <w:rPr>
-          <w:rStyle w:val="Verwijzingopmerking"/>
+          <w:rStyle w:val="CommentReference"/>
         </w:rPr>
         <w:commentReference w:id="33"/>
       </w:r>
@@ -5414,7 +5238,7 @@
     </w:p>
     <w:p>
       <w:pPr>
-        <w:pStyle w:val="Kop2"/>
+        <w:pStyle w:val="Heading2"/>
         <w:rPr>
           <w:color w:val="000000" w:themeColor="text1"/>
           <w14:shadow w14:blurRad="38100" w14:dist="19050" w14:dir="2700000" w14:sx="100000" w14:sy="100000" w14:kx="0" w14:ky="0" w14:algn="tl">
@@ -5493,7 +5317,7 @@
       <w:commentRangeEnd w:id="35"/>
       <w:r>
         <w:rPr>
-          <w:rStyle w:val="Verwijzingopmerking"/>
+          <w:rStyle w:val="CommentReference"/>
         </w:rPr>
         <w:commentReference w:id="35"/>
       </w:r>
@@ -5790,7 +5614,7 @@
     </w:p>
     <w:p>
       <w:pPr>
-        <w:pStyle w:val="Kop2"/>
+        <w:pStyle w:val="Heading2"/>
         <w:rPr>
           <w:color w:val="000000" w:themeColor="text1"/>
           <w14:shadow w14:blurRad="38100" w14:dist="19050" w14:dir="2700000" w14:sx="100000" w14:sy="100000" w14:kx="0" w14:ky="0" w14:algn="tl">
@@ -5909,7 +5733,7 @@
     </w:p>
     <w:p>
       <w:pPr>
-        <w:pStyle w:val="Kop2"/>
+        <w:pStyle w:val="Heading2"/>
         <w:rPr>
           <w:color w:val="000000" w:themeColor="text1"/>
           <w14:shadow w14:blurRad="38100" w14:dist="19050" w14:dir="2700000" w14:sx="100000" w14:sy="100000" w14:kx="0" w14:ky="0" w14:algn="tl">
@@ -6037,8 +5861,30 @@
         <w:rPr>
           <w:lang w:val="en-BE"/>
         </w:rPr>
-        <w:t>t gaat worden</w:t>
-      </w:r>
+        <w:t xml:space="preserve">t </w:t>
+      </w:r>
+      <w:proofErr w:type="spellStart"/>
+      <w:r>
+        <w:rPr>
+          <w:lang w:val="en-BE"/>
+        </w:rPr>
+        <w:t>gaat</w:t>
+      </w:r>
+      <w:proofErr w:type="spellEnd"/>
+      <w:r>
+        <w:rPr>
+          <w:lang w:val="en-BE"/>
+        </w:rPr>
+        <w:t xml:space="preserve"> </w:t>
+      </w:r>
+      <w:proofErr w:type="spellStart"/>
+      <w:r>
+        <w:rPr>
+          <w:lang w:val="en-BE"/>
+        </w:rPr>
+        <w:t>worden</w:t>
+      </w:r>
+      <w:proofErr w:type="spellEnd"/>
       <w:r>
         <w:t>.</w:t>
       </w:r>
@@ -6063,12 +5909,42 @@
       <w:r>
         <w:t>Php g</w:t>
       </w:r>
-      <w:r>
-        <w:rPr>
-          <w:lang w:val="en-BE"/>
-        </w:rPr>
-        <w:t>aat gewerkt worden</w:t>
-      </w:r>
+      <w:proofErr w:type="spellStart"/>
+      <w:r>
+        <w:rPr>
+          <w:lang w:val="en-BE"/>
+        </w:rPr>
+        <w:t>aat</w:t>
+      </w:r>
+      <w:proofErr w:type="spellEnd"/>
+      <w:r>
+        <w:rPr>
+          <w:lang w:val="en-BE"/>
+        </w:rPr>
+        <w:t xml:space="preserve"> </w:t>
+      </w:r>
+      <w:proofErr w:type="spellStart"/>
+      <w:r>
+        <w:rPr>
+          <w:lang w:val="en-BE"/>
+        </w:rPr>
+        <w:t>gewerkt</w:t>
+      </w:r>
+      <w:proofErr w:type="spellEnd"/>
+      <w:r>
+        <w:rPr>
+          <w:lang w:val="en-BE"/>
+        </w:rPr>
+        <w:t xml:space="preserve"> </w:t>
+      </w:r>
+      <w:proofErr w:type="spellStart"/>
+      <w:r>
+        <w:rPr>
+          <w:lang w:val="en-BE"/>
+        </w:rPr>
+        <w:t>worden</w:t>
+      </w:r>
+      <w:proofErr w:type="spellEnd"/>
       <w:r>
         <w:t xml:space="preserve"> en Microsoft SQL Server vooral gemaakt is voor </w:t>
       </w:r>
@@ -6105,15 +5981,24 @@
       <w:r>
         <w:t>, w</w:t>
       </w:r>
-      <w:r>
-        <w:rPr>
-          <w:lang w:val="en-BE"/>
-        </w:rPr>
-        <w:t>ordt er</w:t>
+      <w:proofErr w:type="spellStart"/>
+      <w:r>
+        <w:rPr>
+          <w:lang w:val="en-BE"/>
+        </w:rPr>
+        <w:t>ordt</w:t>
+      </w:r>
+      <w:proofErr w:type="spellEnd"/>
+      <w:r>
+        <w:rPr>
+          <w:lang w:val="en-BE"/>
+        </w:rPr>
+        <w:t xml:space="preserve"> er</w:t>
       </w:r>
       <w:r>
         <w:t xml:space="preserve"> toch voor MySQL g</w:t>
       </w:r>
+      <w:proofErr w:type="spellStart"/>
       <w:r>
         <w:rPr>
           <w:lang w:val="en-BE"/>
@@ -6126,6 +6011,7 @@
         </w:rPr>
         <w:t>ozen</w:t>
       </w:r>
+      <w:proofErr w:type="spellEnd"/>
       <w:r>
         <w:t>. MySQ</w:t>
       </w:r>
@@ -6156,7 +6042,7 @@
     </w:p>
     <w:p>
       <w:pPr>
-        <w:pStyle w:val="Kop2"/>
+        <w:pStyle w:val="Heading2"/>
         <w:rPr>
           <w:color w:val="000000" w:themeColor="text1"/>
           <w14:shadow w14:blurRad="38100" w14:dist="19050" w14:dir="2700000" w14:sx="100000" w14:sy="100000" w14:kx="0" w14:ky="0" w14:algn="tl">
@@ -6255,12 +6141,14 @@
       <w:r>
         <w:t xml:space="preserve"> geen queries </w:t>
       </w:r>
+      <w:proofErr w:type="spellStart"/>
       <w:r>
         <w:rPr>
           <w:lang w:val="en-BE"/>
         </w:rPr>
         <w:t>ge</w:t>
       </w:r>
+      <w:proofErr w:type="spellEnd"/>
       <w:r>
         <w:t>schr</w:t>
       </w:r>
@@ -6277,17 +6165,27 @@
         <w:rPr>
           <w:lang w:val="en-BE"/>
         </w:rPr>
-        <w:t xml:space="preserve"> worden</w:t>
-      </w:r>
+        <w:t xml:space="preserve"> </w:t>
+      </w:r>
+      <w:proofErr w:type="spellStart"/>
+      <w:r>
+        <w:rPr>
+          <w:lang w:val="en-BE"/>
+        </w:rPr>
+        <w:t>worden</w:t>
+      </w:r>
+      <w:proofErr w:type="spellEnd"/>
       <w:r>
         <w:t xml:space="preserve"> en zal deze dat </w:t>
       </w:r>
+      <w:proofErr w:type="spellStart"/>
       <w:r>
         <w:rPr>
           <w:lang w:val="en-BE"/>
         </w:rPr>
         <w:t>automatisch</w:t>
       </w:r>
+      <w:proofErr w:type="spellEnd"/>
       <w:r>
         <w:t xml:space="preserve"> doen door</w:t>
       </w:r>
@@ -6300,7 +6198,7 @@
       <w:commentRangeEnd w:id="38"/>
       <w:r>
         <w:rPr>
-          <w:rStyle w:val="Verwijzingopmerking"/>
+          <w:rStyle w:val="CommentReference"/>
         </w:rPr>
         <w:commentReference w:id="38"/>
       </w:r>
@@ -6312,14 +6210,14 @@
       <w:commentRangeEnd w:id="32"/>
       <w:r>
         <w:rPr>
-          <w:rStyle w:val="Verwijzingopmerking"/>
+          <w:rStyle w:val="CommentReference"/>
         </w:rPr>
         <w:commentReference w:id="32"/>
       </w:r>
     </w:p>
     <w:p>
       <w:pPr>
-        <w:pStyle w:val="Kop1"/>
+        <w:pStyle w:val="Heading1"/>
         <w:shd w:val="clear" w:color="auto" w:fill="E7E6E6" w:themeFill="background2"/>
         <w:rPr>
           <w:color w:val="auto"/>
@@ -6352,7 +6250,7 @@
     </w:p>
     <w:p>
       <w:pPr>
-        <w:pStyle w:val="Kop2"/>
+        <w:pStyle w:val="Heading2"/>
         <w:rPr>
           <w:color w:val="000000" w:themeColor="text1"/>
           <w14:shadow w14:blurRad="38100" w14:dist="19050" w14:dir="2700000" w14:sx="100000" w14:sy="100000" w14:kx="0" w14:ky="0" w14:algn="tl">
@@ -6382,9 +6280,13 @@
             <w14:round/>
           </w14:textOutline>
         </w:rPr>
-        <w:t xml:space="preserve">3.1 </w:t>
-      </w:r>
-      <w:r>
+        <w:t>3.1 Opbouw</w:t>
+      </w:r>
+      <w:bookmarkEnd w:id="41"/>
+    </w:p>
+    <w:p>
+      <w:pPr>
+        <w:pStyle w:val="Heading2"/>
         <w:rPr>
           <w:color w:val="000000" w:themeColor="text1"/>
           <w14:shadow w14:blurRad="38100" w14:dist="19050" w14:dir="2700000" w14:sx="100000" w14:sy="100000" w14:kx="0" w14:ky="0" w14:algn="tl">
@@ -6398,13 +6300,9 @@
             <w14:round/>
           </w14:textOutline>
         </w:rPr>
-        <w:t>Opbouw</w:t>
-      </w:r>
-      <w:bookmarkEnd w:id="41"/>
-    </w:p>
-    <w:p>
-      <w:pPr>
-        <w:pStyle w:val="Kop2"/>
+      </w:pPr>
+      <w:bookmarkStart w:id="42" w:name="_Toc133402508"/>
+      <w:r>
         <w:rPr>
           <w:color w:val="000000" w:themeColor="text1"/>
           <w14:shadow w14:blurRad="38100" w14:dist="19050" w14:dir="2700000" w14:sx="100000" w14:sy="100000" w14:kx="0" w14:ky="0" w14:algn="tl">
@@ -6418,8 +6316,8 @@
             <w14:round/>
           </w14:textOutline>
         </w:rPr>
-      </w:pPr>
-      <w:bookmarkStart w:id="42" w:name="_Toc133402508"/>
+        <w:t>3.</w:t>
+      </w:r>
       <w:r>
         <w:rPr>
           <w:color w:val="000000" w:themeColor="text1"/>
@@ -6434,7 +6332,7 @@
             <w14:round/>
           </w14:textOutline>
         </w:rPr>
-        <w:t>3.</w:t>
+        <w:t>2</w:t>
       </w:r>
       <w:r>
         <w:rPr>
@@ -6450,7 +6348,7 @@
             <w14:round/>
           </w14:textOutline>
         </w:rPr>
-        <w:t>2</w:t>
+        <w:t xml:space="preserve"> </w:t>
       </w:r>
       <w:r>
         <w:rPr>
@@ -6466,29 +6364,13 @@
             <w14:round/>
           </w14:textOutline>
         </w:rPr>
-        <w:t xml:space="preserve"> </w:t>
-      </w:r>
-      <w:r>
-        <w:rPr>
-          <w:color w:val="000000" w:themeColor="text1"/>
-          <w14:shadow w14:blurRad="38100" w14:dist="19050" w14:dir="2700000" w14:sx="100000" w14:sy="100000" w14:kx="0" w14:ky="0" w14:algn="tl">
-            <w14:schemeClr w14:val="dk1">
-              <w14:alpha w14:val="60000"/>
-            </w14:schemeClr>
-          </w14:shadow>
-          <w14:textOutline w14:w="0" w14:cap="flat" w14:cmpd="sng" w14:algn="ctr">
-            <w14:noFill/>
-            <w14:prstDash w14:val="solid"/>
-            <w14:round/>
-          </w14:textOutline>
-        </w:rPr>
         <w:t>Spelbediening</w:t>
       </w:r>
       <w:bookmarkEnd w:id="42"/>
     </w:p>
     <w:p>
       <w:pPr>
-        <w:pStyle w:val="Kop2"/>
+        <w:pStyle w:val="Heading2"/>
         <w:rPr>
           <w:color w:val="000000" w:themeColor="text1"/>
           <w:lang w:val="nl-NL"/>
@@ -6594,7 +6476,7 @@
     </w:p>
     <w:p>
       <w:pPr>
-        <w:pStyle w:val="Kop2"/>
+        <w:pStyle w:val="Heading2"/>
         <w:rPr>
           <w:color w:val="000000" w:themeColor="text1"/>
           <w:lang w:val="nl-NL"/>
@@ -6683,7 +6565,7 @@
     </w:p>
     <w:p>
       <w:pPr>
-        <w:pStyle w:val="Kop2"/>
+        <w:pStyle w:val="Heading2"/>
         <w:rPr>
           <w:color w:val="000000" w:themeColor="text1"/>
           <w14:shadow w14:blurRad="38100" w14:dist="19050" w14:dir="2700000" w14:sx="100000" w14:sy="100000" w14:kx="0" w14:ky="0" w14:algn="tl">
@@ -6735,7 +6617,7 @@
     </w:p>
     <w:p>
       <w:pPr>
-        <w:pStyle w:val="Kop2"/>
+        <w:pStyle w:val="Heading2"/>
         <w:rPr>
           <w:color w:val="000000" w:themeColor="text1"/>
           <w14:shadow w14:blurRad="38100" w14:dist="19050" w14:dir="2700000" w14:sx="100000" w14:sy="100000" w14:kx="0" w14:ky="0" w14:algn="tl">
@@ -6787,7 +6669,7 @@
     </w:p>
     <w:p>
       <w:pPr>
-        <w:pStyle w:val="Kop2"/>
+        <w:pStyle w:val="Heading2"/>
         <w:rPr>
           <w:color w:val="auto"/>
           <w:sz w:val="56"/>
@@ -6801,7 +6683,7 @@
     </w:p>
     <w:p>
       <w:pPr>
-        <w:pStyle w:val="Kop1"/>
+        <w:pStyle w:val="Heading1"/>
         <w:shd w:val="clear" w:color="auto" w:fill="E7E6E6" w:themeFill="background2"/>
         <w:rPr>
           <w:color w:val="auto"/>
@@ -6834,7 +6716,7 @@
     </w:p>
     <w:p>
       <w:pPr>
-        <w:pStyle w:val="Kop2"/>
+        <w:pStyle w:val="Heading2"/>
         <w:rPr>
           <w:color w:val="000000" w:themeColor="text1"/>
           <w14:shadow w14:blurRad="38100" w14:dist="19050" w14:dir="2700000" w14:sx="100000" w14:sy="100000" w14:kx="0" w14:ky="0" w14:algn="tl">
@@ -6886,7 +6768,7 @@
     </w:p>
     <w:p>
       <w:pPr>
-        <w:pStyle w:val="Kop2"/>
+        <w:pStyle w:val="Heading2"/>
         <w:rPr>
           <w:color w:val="000000" w:themeColor="text1"/>
           <w14:shadow w14:blurRad="38100" w14:dist="19050" w14:dir="2700000" w14:sx="100000" w14:sy="100000" w14:kx="0" w14:ky="0" w14:algn="tl">
@@ -6938,7 +6820,7 @@
     </w:p>
     <w:p>
       <w:pPr>
-        <w:pStyle w:val="Kop2"/>
+        <w:pStyle w:val="Heading2"/>
         <w:rPr>
           <w:color w:val="000000" w:themeColor="text1"/>
           <w14:shadow w14:blurRad="38100" w14:dist="19050" w14:dir="2700000" w14:sx="100000" w14:sy="100000" w14:kx="0" w14:ky="0" w14:algn="tl">
@@ -7022,7 +6904,7 @@
     </w:p>
     <w:p>
       <w:pPr>
-        <w:pStyle w:val="Kop2"/>
+        <w:pStyle w:val="Heading2"/>
         <w:rPr>
           <w:color w:val="000000" w:themeColor="text1"/>
           <w14:shadow w14:blurRad="38100" w14:dist="19050" w14:dir="2700000" w14:sx="100000" w14:sy="100000" w14:kx="0" w14:ky="0" w14:algn="tl">
@@ -7074,7 +6956,7 @@
     </w:p>
     <w:p>
       <w:pPr>
-        <w:pStyle w:val="Kop2"/>
+        <w:pStyle w:val="Heading2"/>
         <w:rPr>
           <w:color w:val="000000" w:themeColor="text1"/>
           <w14:shadow w14:blurRad="38100" w14:dist="19050" w14:dir="2700000" w14:sx="100000" w14:sy="100000" w14:kx="0" w14:ky="0" w14:algn="tl">
@@ -7126,7 +7008,7 @@
     </w:p>
     <w:p>
       <w:pPr>
-        <w:pStyle w:val="Kop2"/>
+        <w:pStyle w:val="Heading2"/>
       </w:pPr>
       <w:r>
         <w:br w:type="page"/>
@@ -7134,7 +7016,7 @@
     </w:p>
     <w:p>
       <w:pPr>
-        <w:pStyle w:val="Kop1"/>
+        <w:pStyle w:val="Heading1"/>
         <w:shd w:val="clear" w:color="auto" w:fill="E7E6E6" w:themeFill="background2"/>
         <w:rPr>
           <w:color w:val="auto"/>
@@ -7172,7 +7054,7 @@
     </w:p>
     <w:p>
       <w:pPr>
-        <w:pStyle w:val="Kop1"/>
+        <w:pStyle w:val="Heading1"/>
         <w:shd w:val="clear" w:color="auto" w:fill="E7E6E6" w:themeFill="background2"/>
         <w:rPr>
           <w:color w:val="auto"/>
@@ -7215,7 +7097,7 @@
     </w:p>
     <w:p>
       <w:pPr>
-        <w:pStyle w:val="Kop1"/>
+        <w:pStyle w:val="Heading1"/>
         <w:shd w:val="clear" w:color="auto" w:fill="E7E6E6" w:themeFill="background2"/>
         <w:rPr>
           <w:color w:val="auto"/>
@@ -7240,7 +7122,7 @@
     <w:p>
       <w:pPr>
         <w:rPr>
-          <w:rStyle w:val="Subtielebenadrukking"/>
+          <w:rStyle w:val="SubtleEmphasis"/>
           <w:i w:val="0"/>
           <w:iCs w:val="0"/>
         </w:rPr>
@@ -7266,7 +7148,7 @@
     </w:p>
     <w:p>
       <w:pPr>
-        <w:pStyle w:val="Kop1"/>
+        <w:pStyle w:val="Heading1"/>
         <w:shd w:val="clear" w:color="auto" w:fill="E7E6E6" w:themeFill="background2"/>
         <w:rPr>
           <w:color w:val="auto"/>
@@ -7291,7 +7173,7 @@
     <w:p>
       <w:pPr>
         <w:rPr>
-          <w:rStyle w:val="Subtielebenadrukking"/>
+          <w:rStyle w:val="SubtleEmphasis"/>
           <w:i w:val="0"/>
           <w:iCs w:val="0"/>
         </w:rPr>
@@ -7317,7 +7199,7 @@
     </w:p>
     <w:p>
       <w:pPr>
-        <w:pStyle w:val="Kop1"/>
+        <w:pStyle w:val="Heading1"/>
         <w:shd w:val="clear" w:color="auto" w:fill="E7E6E6" w:themeFill="background2"/>
         <w:rPr>
           <w:color w:val="auto"/>
@@ -7342,7 +7224,7 @@
     <w:p>
       <w:pPr>
         <w:rPr>
-          <w:rStyle w:val="Subtielebenadrukking"/>
+          <w:rStyle w:val="SubtleEmphasis"/>
           <w:i w:val="0"/>
           <w:iCs w:val="0"/>
         </w:rPr>
@@ -7368,7 +7250,7 @@
     </w:p>
     <w:p>
       <w:pPr>
-        <w:pStyle w:val="Kop1"/>
+        <w:pStyle w:val="Heading1"/>
         <w:shd w:val="clear" w:color="auto" w:fill="E7E6E6" w:themeFill="background2"/>
         <w:rPr>
           <w:color w:val="auto"/>
@@ -7392,7 +7274,7 @@
     </w:p>
     <w:p>
       <w:pPr>
-        <w:pStyle w:val="Kop2"/>
+        <w:pStyle w:val="Heading2"/>
         <w:rPr>
           <w:color w:val="auto"/>
         </w:rPr>
@@ -7421,7 +7303,7 @@
     </w:p>
     <w:p>
       <w:pPr>
-        <w:pStyle w:val="Kop2"/>
+        <w:pStyle w:val="Heading2"/>
         <w:rPr>
           <w:color w:val="auto"/>
         </w:rPr>
@@ -7438,7 +7320,7 @@
     </w:p>
     <w:p>
       <w:pPr>
-        <w:pStyle w:val="Titel"/>
+        <w:pStyle w:val="Title"/>
       </w:pPr>
       <w:bookmarkStart w:id="61" w:name="_Hlk131033005"/>
       <w:r>
@@ -7448,7 +7330,7 @@
     <w:bookmarkEnd w:id="61"/>
     <w:p>
       <w:pPr>
-        <w:pStyle w:val="Titel"/>
+        <w:pStyle w:val="Title"/>
       </w:pPr>
       <w:r>
         <w:t xml:space="preserve"> Vergaderverslag 1</w:t>
@@ -7786,7 +7668,7 @@
           </w:tcPr>
           <w:p>
             <w:pPr>
-              <w:pStyle w:val="Lijstalinea"/>
+              <w:pStyle w:val="ListParagraph"/>
               <w:suppressAutoHyphens/>
               <w:autoSpaceDN w:val="0"/>
               <w:spacing w:after="200" w:line="264" w:lineRule="auto"/>
@@ -8476,7 +8358,7 @@
     </w:p>
     <w:p>
       <w:pPr>
-        <w:pStyle w:val="Titel"/>
+        <w:pStyle w:val="Title"/>
       </w:pPr>
       <w:r>
         <w:lastRenderedPageBreak/>
@@ -8485,7 +8367,7 @@
     </w:p>
     <w:p>
       <w:pPr>
-        <w:pStyle w:val="Titel"/>
+        <w:pStyle w:val="Title"/>
       </w:pPr>
       <w:r>
         <w:t xml:space="preserve"> </w:t>
@@ -8539,8 +8421,44 @@
         <w:rPr>
           <w:lang w:val="en-BE"/>
         </w:rPr>
-        <w:t xml:space="preserve"> Serge Fabre, Jarno Van Osselaer, Ruben Van Poucke, Eli Van Poucke, Siebe Van de Voorde</w:t>
-      </w:r>
+        <w:t xml:space="preserve"> Serge Fabre, Jarno Van </w:t>
+      </w:r>
+      <w:proofErr w:type="spellStart"/>
+      <w:r>
+        <w:rPr>
+          <w:lang w:val="en-BE"/>
+        </w:rPr>
+        <w:t>Osselaer</w:t>
+      </w:r>
+      <w:proofErr w:type="spellEnd"/>
+      <w:r>
+        <w:rPr>
+          <w:lang w:val="en-BE"/>
+        </w:rPr>
+        <w:t xml:space="preserve">, Ruben Van Poucke, Eli Van Poucke, </w:t>
+      </w:r>
+      <w:proofErr w:type="spellStart"/>
+      <w:r>
+        <w:rPr>
+          <w:lang w:val="en-BE"/>
+        </w:rPr>
+        <w:t>Siebe</w:t>
+      </w:r>
+      <w:proofErr w:type="spellEnd"/>
+      <w:r>
+        <w:rPr>
+          <w:lang w:val="en-BE"/>
+        </w:rPr>
+        <w:t xml:space="preserve"> Van de </w:t>
+      </w:r>
+      <w:proofErr w:type="spellStart"/>
+      <w:r>
+        <w:rPr>
+          <w:lang w:val="en-BE"/>
+        </w:rPr>
+        <w:t>Voorde</w:t>
+      </w:r>
+      <w:proofErr w:type="spellEnd"/>
       <w:r>
         <w:tab/>
       </w:r>
@@ -8605,6 +8523,7 @@
         </w:rPr>
         <w:t xml:space="preserve">2.1. </w:t>
       </w:r>
+      <w:proofErr w:type="spellStart"/>
       <w:r>
         <w:rPr>
           <w:rFonts w:asciiTheme="majorHAnsi" w:hAnsiTheme="majorHAnsi" w:cstheme="majorHAnsi"/>
@@ -8612,46 +8531,39 @@
           <w:szCs w:val="26"/>
           <w:lang w:val="en-BE"/>
         </w:rPr>
-        <w:t>Niet genoeg communicatie tegenover technische mentor</w:t>
-      </w:r>
+        <w:t>Niet</w:t>
+      </w:r>
+      <w:proofErr w:type="spellEnd"/>
       <w:r>
         <w:rPr>
           <w:rFonts w:asciiTheme="majorHAnsi" w:hAnsiTheme="majorHAnsi" w:cstheme="majorHAnsi"/>
           <w:sz w:val="26"/>
           <w:szCs w:val="26"/>
-        </w:rPr>
-        <w:t xml:space="preserve">: </w:t>
-      </w:r>
-    </w:p>
-    <w:p>
-      <w:pPr>
-        <w:rPr>
-          <w:lang w:val="en-BE"/>
-        </w:rPr>
-      </w:pPr>
-      <w:r>
-        <w:rPr>
-          <w:lang w:val="en-BE"/>
-        </w:rPr>
-        <w:t>Er wordt niet genoeg gecommuniceert tegenover de technische mentor over meetings. Het team had geen tijd voor echt grote vooruitgang naar het project. Dus vond het niet nodig voor communicatie. De technische mentor vind dat kleine vooruitgang ook moet gedeelt worden.</w:t>
-      </w:r>
-    </w:p>
-    <w:p>
-      <w:pPr>
+          <w:lang w:val="en-BE"/>
+        </w:rPr>
+        <w:t xml:space="preserve"> </w:t>
+      </w:r>
+      <w:proofErr w:type="spellStart"/>
+      <w:r>
         <w:rPr>
           <w:rFonts w:asciiTheme="majorHAnsi" w:hAnsiTheme="majorHAnsi" w:cstheme="majorHAnsi"/>
           <w:sz w:val="26"/>
           <w:szCs w:val="26"/>
-        </w:rPr>
-      </w:pPr>
+          <w:lang w:val="en-BE"/>
+        </w:rPr>
+        <w:t>genoeg</w:t>
+      </w:r>
+      <w:proofErr w:type="spellEnd"/>
       <w:r>
         <w:rPr>
           <w:rFonts w:asciiTheme="majorHAnsi" w:hAnsiTheme="majorHAnsi" w:cstheme="majorHAnsi"/>
           <w:sz w:val="26"/>
           <w:szCs w:val="26"/>
-        </w:rPr>
-        <w:t xml:space="preserve">2.2. </w:t>
-      </w:r>
+          <w:lang w:val="en-BE"/>
+        </w:rPr>
+        <w:t xml:space="preserve"> </w:t>
+      </w:r>
+      <w:proofErr w:type="spellStart"/>
       <w:r>
         <w:rPr>
           <w:rFonts w:asciiTheme="majorHAnsi" w:hAnsiTheme="majorHAnsi" w:cstheme="majorHAnsi"/>
@@ -8659,13 +8571,490 @@
           <w:szCs w:val="26"/>
           <w:lang w:val="en-BE"/>
         </w:rPr>
-        <w:t>Vooruitgang</w:t>
-      </w:r>
+        <w:t>communicatie</w:t>
+      </w:r>
+      <w:proofErr w:type="spellEnd"/>
       <w:r>
         <w:rPr>
           <w:rFonts w:asciiTheme="majorHAnsi" w:hAnsiTheme="majorHAnsi" w:cstheme="majorHAnsi"/>
           <w:sz w:val="26"/>
           <w:szCs w:val="26"/>
+          <w:lang w:val="en-BE"/>
+        </w:rPr>
+        <w:t xml:space="preserve"> </w:t>
+      </w:r>
+      <w:proofErr w:type="spellStart"/>
+      <w:r>
+        <w:rPr>
+          <w:rFonts w:asciiTheme="majorHAnsi" w:hAnsiTheme="majorHAnsi" w:cstheme="majorHAnsi"/>
+          <w:sz w:val="26"/>
+          <w:szCs w:val="26"/>
+          <w:lang w:val="en-BE"/>
+        </w:rPr>
+        <w:t>tegenover</w:t>
+      </w:r>
+      <w:proofErr w:type="spellEnd"/>
+      <w:r>
+        <w:rPr>
+          <w:rFonts w:asciiTheme="majorHAnsi" w:hAnsiTheme="majorHAnsi" w:cstheme="majorHAnsi"/>
+          <w:sz w:val="26"/>
+          <w:szCs w:val="26"/>
+          <w:lang w:val="en-BE"/>
+        </w:rPr>
+        <w:t xml:space="preserve"> </w:t>
+      </w:r>
+      <w:proofErr w:type="spellStart"/>
+      <w:r>
+        <w:rPr>
+          <w:rFonts w:asciiTheme="majorHAnsi" w:hAnsiTheme="majorHAnsi" w:cstheme="majorHAnsi"/>
+          <w:sz w:val="26"/>
+          <w:szCs w:val="26"/>
+          <w:lang w:val="en-BE"/>
+        </w:rPr>
+        <w:t>technische</w:t>
+      </w:r>
+      <w:proofErr w:type="spellEnd"/>
+      <w:r>
+        <w:rPr>
+          <w:rFonts w:asciiTheme="majorHAnsi" w:hAnsiTheme="majorHAnsi" w:cstheme="majorHAnsi"/>
+          <w:sz w:val="26"/>
+          <w:szCs w:val="26"/>
+          <w:lang w:val="en-BE"/>
+        </w:rPr>
+        <w:t xml:space="preserve"> mentor</w:t>
+      </w:r>
+      <w:r>
+        <w:rPr>
+          <w:rFonts w:asciiTheme="majorHAnsi" w:hAnsiTheme="majorHAnsi" w:cstheme="majorHAnsi"/>
+          <w:sz w:val="26"/>
+          <w:szCs w:val="26"/>
+        </w:rPr>
+        <w:t xml:space="preserve">: </w:t>
+      </w:r>
+    </w:p>
+    <w:p>
+      <w:pPr>
+        <w:rPr>
+          <w:lang w:val="en-BE"/>
+        </w:rPr>
+      </w:pPr>
+      <w:r>
+        <w:rPr>
+          <w:lang w:val="en-BE"/>
+        </w:rPr>
+        <w:t xml:space="preserve">Er </w:t>
+      </w:r>
+      <w:proofErr w:type="spellStart"/>
+      <w:r>
+        <w:rPr>
+          <w:lang w:val="en-BE"/>
+        </w:rPr>
+        <w:t>wordt</w:t>
+      </w:r>
+      <w:proofErr w:type="spellEnd"/>
+      <w:r>
+        <w:rPr>
+          <w:lang w:val="en-BE"/>
+        </w:rPr>
+        <w:t xml:space="preserve"> </w:t>
+      </w:r>
+      <w:proofErr w:type="spellStart"/>
+      <w:r>
+        <w:rPr>
+          <w:lang w:val="en-BE"/>
+        </w:rPr>
+        <w:t>niet</w:t>
+      </w:r>
+      <w:proofErr w:type="spellEnd"/>
+      <w:r>
+        <w:rPr>
+          <w:lang w:val="en-BE"/>
+        </w:rPr>
+        <w:t xml:space="preserve"> </w:t>
+      </w:r>
+      <w:proofErr w:type="spellStart"/>
+      <w:r>
+        <w:rPr>
+          <w:lang w:val="en-BE"/>
+        </w:rPr>
+        <w:t>genoeg</w:t>
+      </w:r>
+      <w:proofErr w:type="spellEnd"/>
+      <w:r>
+        <w:rPr>
+          <w:lang w:val="en-BE"/>
+        </w:rPr>
+        <w:t xml:space="preserve"> </w:t>
+      </w:r>
+      <w:proofErr w:type="spellStart"/>
+      <w:r>
+        <w:rPr>
+          <w:lang w:val="en-BE"/>
+        </w:rPr>
+        <w:t>gecommuniceert</w:t>
+      </w:r>
+      <w:proofErr w:type="spellEnd"/>
+      <w:r>
+        <w:rPr>
+          <w:lang w:val="en-BE"/>
+        </w:rPr>
+        <w:t xml:space="preserve"> </w:t>
+      </w:r>
+      <w:proofErr w:type="spellStart"/>
+      <w:r>
+        <w:rPr>
+          <w:lang w:val="en-BE"/>
+        </w:rPr>
+        <w:t>tegenover</w:t>
+      </w:r>
+      <w:proofErr w:type="spellEnd"/>
+      <w:r>
+        <w:rPr>
+          <w:lang w:val="en-BE"/>
+        </w:rPr>
+        <w:t xml:space="preserve"> de </w:t>
+      </w:r>
+      <w:proofErr w:type="spellStart"/>
+      <w:r>
+        <w:rPr>
+          <w:lang w:val="en-BE"/>
+        </w:rPr>
+        <w:t>technische</w:t>
+      </w:r>
+      <w:proofErr w:type="spellEnd"/>
+      <w:r>
+        <w:rPr>
+          <w:lang w:val="en-BE"/>
+        </w:rPr>
+        <w:t xml:space="preserve"> mentor over meetings. Het team had </w:t>
+      </w:r>
+      <w:proofErr w:type="spellStart"/>
+      <w:r>
+        <w:rPr>
+          <w:lang w:val="en-BE"/>
+        </w:rPr>
+        <w:t>geen</w:t>
+      </w:r>
+      <w:proofErr w:type="spellEnd"/>
+      <w:r>
+        <w:rPr>
+          <w:lang w:val="en-BE"/>
+        </w:rPr>
+        <w:t xml:space="preserve"> </w:t>
+      </w:r>
+      <w:proofErr w:type="spellStart"/>
+      <w:r>
+        <w:rPr>
+          <w:lang w:val="en-BE"/>
+        </w:rPr>
+        <w:t>tijd</w:t>
+      </w:r>
+      <w:proofErr w:type="spellEnd"/>
+      <w:r>
+        <w:rPr>
+          <w:lang w:val="en-BE"/>
+        </w:rPr>
+        <w:t xml:space="preserve"> </w:t>
+      </w:r>
+      <w:proofErr w:type="spellStart"/>
+      <w:r>
+        <w:rPr>
+          <w:lang w:val="en-BE"/>
+        </w:rPr>
+        <w:t>voor</w:t>
+      </w:r>
+      <w:proofErr w:type="spellEnd"/>
+      <w:r>
+        <w:rPr>
+          <w:lang w:val="en-BE"/>
+        </w:rPr>
+        <w:t xml:space="preserve"> </w:t>
+      </w:r>
+      <w:proofErr w:type="spellStart"/>
+      <w:r>
+        <w:rPr>
+          <w:lang w:val="en-BE"/>
+        </w:rPr>
+        <w:t>echt</w:t>
+      </w:r>
+      <w:proofErr w:type="spellEnd"/>
+      <w:r>
+        <w:rPr>
+          <w:lang w:val="en-BE"/>
+        </w:rPr>
+        <w:t xml:space="preserve"> </w:t>
+      </w:r>
+      <w:proofErr w:type="spellStart"/>
+      <w:r>
+        <w:rPr>
+          <w:lang w:val="en-BE"/>
+        </w:rPr>
+        <w:t>grote</w:t>
+      </w:r>
+      <w:proofErr w:type="spellEnd"/>
+      <w:r>
+        <w:rPr>
+          <w:lang w:val="en-BE"/>
+        </w:rPr>
+        <w:t xml:space="preserve"> </w:t>
+      </w:r>
+      <w:proofErr w:type="spellStart"/>
+      <w:r>
+        <w:rPr>
+          <w:lang w:val="en-BE"/>
+        </w:rPr>
+        <w:t>vooruitgang</w:t>
+      </w:r>
+      <w:proofErr w:type="spellEnd"/>
+      <w:r>
+        <w:rPr>
+          <w:lang w:val="en-BE"/>
+        </w:rPr>
+        <w:t xml:space="preserve"> </w:t>
+      </w:r>
+      <w:proofErr w:type="spellStart"/>
+      <w:r>
+        <w:rPr>
+          <w:lang w:val="en-BE"/>
+        </w:rPr>
+        <w:t>naar</w:t>
+      </w:r>
+      <w:proofErr w:type="spellEnd"/>
+      <w:r>
+        <w:rPr>
+          <w:lang w:val="en-BE"/>
+        </w:rPr>
+        <w:t xml:space="preserve"> het project. Dus </w:t>
+      </w:r>
+      <w:proofErr w:type="spellStart"/>
+      <w:r>
+        <w:rPr>
+          <w:lang w:val="en-BE"/>
+        </w:rPr>
+        <w:t>vond</w:t>
+      </w:r>
+      <w:proofErr w:type="spellEnd"/>
+      <w:r>
+        <w:rPr>
+          <w:lang w:val="en-BE"/>
+        </w:rPr>
+        <w:t xml:space="preserve"> het </w:t>
+      </w:r>
+      <w:proofErr w:type="spellStart"/>
+      <w:r>
+        <w:rPr>
+          <w:lang w:val="en-BE"/>
+        </w:rPr>
+        <w:t>niet</w:t>
+      </w:r>
+      <w:proofErr w:type="spellEnd"/>
+      <w:r>
+        <w:rPr>
+          <w:lang w:val="en-BE"/>
+        </w:rPr>
+        <w:t xml:space="preserve"> </w:t>
+      </w:r>
+      <w:proofErr w:type="spellStart"/>
+      <w:r>
+        <w:rPr>
+          <w:lang w:val="en-BE"/>
+        </w:rPr>
+        <w:t>nodig</w:t>
+      </w:r>
+      <w:proofErr w:type="spellEnd"/>
+      <w:r>
+        <w:rPr>
+          <w:lang w:val="en-BE"/>
+        </w:rPr>
+        <w:t xml:space="preserve"> </w:t>
+      </w:r>
+      <w:proofErr w:type="spellStart"/>
+      <w:r>
+        <w:rPr>
+          <w:lang w:val="en-BE"/>
+        </w:rPr>
+        <w:t>voor</w:t>
+      </w:r>
+      <w:proofErr w:type="spellEnd"/>
+      <w:r>
+        <w:rPr>
+          <w:lang w:val="en-BE"/>
+        </w:rPr>
+        <w:t xml:space="preserve"> </w:t>
+      </w:r>
+      <w:proofErr w:type="spellStart"/>
+      <w:r>
+        <w:rPr>
+          <w:lang w:val="en-BE"/>
+        </w:rPr>
+        <w:t>communicatie</w:t>
+      </w:r>
+      <w:proofErr w:type="spellEnd"/>
+      <w:r>
+        <w:rPr>
+          <w:lang w:val="en-BE"/>
+        </w:rPr>
+        <w:t xml:space="preserve">. De </w:t>
+      </w:r>
+      <w:proofErr w:type="spellStart"/>
+      <w:r>
+        <w:rPr>
+          <w:lang w:val="en-BE"/>
+        </w:rPr>
+        <w:t>technische</w:t>
+      </w:r>
+      <w:proofErr w:type="spellEnd"/>
+      <w:r>
+        <w:rPr>
+          <w:lang w:val="en-BE"/>
+        </w:rPr>
+        <w:t xml:space="preserve"> mentor </w:t>
+      </w:r>
+      <w:proofErr w:type="spellStart"/>
+      <w:r>
+        <w:rPr>
+          <w:lang w:val="en-BE"/>
+        </w:rPr>
+        <w:t>vind</w:t>
+      </w:r>
+      <w:proofErr w:type="spellEnd"/>
+      <w:r>
+        <w:rPr>
+          <w:lang w:val="en-BE"/>
+        </w:rPr>
+        <w:t xml:space="preserve"> </w:t>
+      </w:r>
+      <w:proofErr w:type="spellStart"/>
+      <w:r>
+        <w:rPr>
+          <w:lang w:val="en-BE"/>
+        </w:rPr>
+        <w:t>dat</w:t>
+      </w:r>
+      <w:proofErr w:type="spellEnd"/>
+      <w:r>
+        <w:rPr>
+          <w:lang w:val="en-BE"/>
+        </w:rPr>
+        <w:t xml:space="preserve"> </w:t>
+      </w:r>
+      <w:proofErr w:type="spellStart"/>
+      <w:r>
+        <w:rPr>
+          <w:lang w:val="en-BE"/>
+        </w:rPr>
+        <w:t>kleine</w:t>
+      </w:r>
+      <w:proofErr w:type="spellEnd"/>
+      <w:r>
+        <w:rPr>
+          <w:lang w:val="en-BE"/>
+        </w:rPr>
+        <w:t xml:space="preserve"> </w:t>
+      </w:r>
+      <w:proofErr w:type="spellStart"/>
+      <w:r>
+        <w:rPr>
+          <w:lang w:val="en-BE"/>
+        </w:rPr>
+        <w:t>vooruitgang</w:t>
+      </w:r>
+      <w:proofErr w:type="spellEnd"/>
+      <w:r>
+        <w:rPr>
+          <w:lang w:val="en-BE"/>
+        </w:rPr>
+        <w:t xml:space="preserve"> </w:t>
+      </w:r>
+      <w:proofErr w:type="spellStart"/>
+      <w:r>
+        <w:rPr>
+          <w:lang w:val="en-BE"/>
+        </w:rPr>
+        <w:t>ook</w:t>
+      </w:r>
+      <w:proofErr w:type="spellEnd"/>
+      <w:r>
+        <w:rPr>
+          <w:lang w:val="en-BE"/>
+        </w:rPr>
+        <w:t xml:space="preserve"> </w:t>
+      </w:r>
+      <w:proofErr w:type="spellStart"/>
+      <w:r>
+        <w:rPr>
+          <w:lang w:val="en-BE"/>
+        </w:rPr>
+        <w:t>moet</w:t>
+      </w:r>
+      <w:proofErr w:type="spellEnd"/>
+      <w:r>
+        <w:rPr>
+          <w:lang w:val="en-BE"/>
+        </w:rPr>
+        <w:t xml:space="preserve"> </w:t>
+      </w:r>
+      <w:proofErr w:type="spellStart"/>
+      <w:r>
+        <w:rPr>
+          <w:lang w:val="en-BE"/>
+        </w:rPr>
+        <w:t>gedeelt</w:t>
+      </w:r>
+      <w:proofErr w:type="spellEnd"/>
+      <w:r>
+        <w:rPr>
+          <w:lang w:val="en-BE"/>
+        </w:rPr>
+        <w:t xml:space="preserve"> </w:t>
+      </w:r>
+      <w:proofErr w:type="spellStart"/>
+      <w:r>
+        <w:rPr>
+          <w:lang w:val="en-BE"/>
+        </w:rPr>
+        <w:t>worden</w:t>
+      </w:r>
+      <w:proofErr w:type="spellEnd"/>
+      <w:r>
+        <w:rPr>
+          <w:lang w:val="en-BE"/>
+        </w:rPr>
+        <w:t>.</w:t>
+      </w:r>
+    </w:p>
+    <w:p>
+      <w:pPr>
+        <w:rPr>
+          <w:rFonts w:asciiTheme="majorHAnsi" w:hAnsiTheme="majorHAnsi" w:cstheme="majorHAnsi"/>
+          <w:sz w:val="26"/>
+          <w:szCs w:val="26"/>
+        </w:rPr>
+      </w:pPr>
+      <w:r>
+        <w:rPr>
+          <w:rFonts w:asciiTheme="majorHAnsi" w:hAnsiTheme="majorHAnsi" w:cstheme="majorHAnsi"/>
+          <w:sz w:val="26"/>
+          <w:szCs w:val="26"/>
+        </w:rPr>
+        <w:t xml:space="preserve">2.2. </w:t>
+      </w:r>
+      <w:proofErr w:type="spellStart"/>
+      <w:r>
+        <w:rPr>
+          <w:rFonts w:asciiTheme="majorHAnsi" w:hAnsiTheme="majorHAnsi" w:cstheme="majorHAnsi"/>
+          <w:sz w:val="26"/>
+          <w:szCs w:val="26"/>
+          <w:lang w:val="en-BE"/>
+        </w:rPr>
+        <w:t>Vooruitgang</w:t>
+      </w:r>
+      <w:proofErr w:type="spellEnd"/>
+      <w:r>
+        <w:rPr>
+          <w:rFonts w:asciiTheme="majorHAnsi" w:hAnsiTheme="majorHAnsi" w:cstheme="majorHAnsi"/>
+          <w:sz w:val="26"/>
+          <w:szCs w:val="26"/>
         </w:rPr>
         <w:t>:</w:t>
       </w:r>
@@ -8675,7 +9064,35 @@
         <w:rPr>
           <w:lang w:val="en-BE"/>
         </w:rPr>
-        <w:t>Ruben: toont voorbeeld van het frame</w:t>
+        <w:t xml:space="preserve">Ruben: </w:t>
+      </w:r>
+      <w:proofErr w:type="spellStart"/>
+      <w:r>
+        <w:rPr>
+          <w:lang w:val="en-BE"/>
+        </w:rPr>
+        <w:t>toont</w:t>
+      </w:r>
+      <w:proofErr w:type="spellEnd"/>
+      <w:r>
+        <w:rPr>
+          <w:lang w:val="en-BE"/>
+        </w:rPr>
+        <w:t xml:space="preserve"> </w:t>
+      </w:r>
+      <w:proofErr w:type="spellStart"/>
+      <w:r>
+        <w:rPr>
+          <w:lang w:val="en-BE"/>
+        </w:rPr>
+        <w:t>voorbeeld</w:t>
+      </w:r>
+      <w:proofErr w:type="spellEnd"/>
+      <w:r>
+        <w:rPr>
+          <w:lang w:val="en-BE"/>
+        </w:rPr>
+        <w:t xml:space="preserve"> van het frame</w:t>
       </w:r>
       <w:r>
         <w:t xml:space="preserve"> </w:t>
@@ -8901,25 +9318,57 @@
           <w:lang w:val="en-BE"/>
         </w:rPr>
       </w:pPr>
-      <w:r>
-        <w:rPr>
-          <w:lang w:val="en-BE"/>
-        </w:rPr>
-        <w:t>Siebe: Database model + controllers</w:t>
-      </w:r>
-    </w:p>
-    <w:p>
-      <w:pPr>
-        <w:rPr>
-          <w:lang w:val="en-BE"/>
-        </w:rPr>
-      </w:pPr>
-      <w:r>
-        <w:rPr>
-          <w:lang w:val="en-BE"/>
-        </w:rPr>
-        <w:t>Eli: frontend + hielp met design van de fooseball</w:t>
-      </w:r>
+      <w:proofErr w:type="spellStart"/>
+      <w:r>
+        <w:rPr>
+          <w:lang w:val="en-BE"/>
+        </w:rPr>
+        <w:t>Siebe</w:t>
+      </w:r>
+      <w:proofErr w:type="spellEnd"/>
+      <w:r>
+        <w:rPr>
+          <w:lang w:val="en-BE"/>
+        </w:rPr>
+        <w:t>: Database model + controllers</w:t>
+      </w:r>
+    </w:p>
+    <w:p>
+      <w:pPr>
+        <w:rPr>
+          <w:lang w:val="en-BE"/>
+        </w:rPr>
+      </w:pPr>
+      <w:r>
+        <w:rPr>
+          <w:lang w:val="en-BE"/>
+        </w:rPr>
+        <w:t xml:space="preserve">Eli: frontend + </w:t>
+      </w:r>
+      <w:proofErr w:type="spellStart"/>
+      <w:r>
+        <w:rPr>
+          <w:lang w:val="en-BE"/>
+        </w:rPr>
+        <w:t>hielp</w:t>
+      </w:r>
+      <w:proofErr w:type="spellEnd"/>
+      <w:r>
+        <w:rPr>
+          <w:lang w:val="en-BE"/>
+        </w:rPr>
+        <w:t xml:space="preserve"> met design van de </w:t>
+      </w:r>
+      <w:proofErr w:type="spellStart"/>
+      <w:proofErr w:type="gramStart"/>
+      <w:r>
+        <w:rPr>
+          <w:lang w:val="en-BE"/>
+        </w:rPr>
+        <w:t>fooseball</w:t>
+      </w:r>
+      <w:proofErr w:type="spellEnd"/>
+      <w:proofErr w:type="gramEnd"/>
     </w:p>
     <w:p>
       <w:pPr>
@@ -8938,6 +9387,7 @@
         <w:lastRenderedPageBreak/>
         <w:t xml:space="preserve">2.3. </w:t>
       </w:r>
+      <w:proofErr w:type="spellStart"/>
       <w:r>
         <w:rPr>
           <w:rFonts w:asciiTheme="majorHAnsi" w:hAnsiTheme="majorHAnsi" w:cstheme="majorHAnsi"/>
@@ -8947,6 +9397,7 @@
         </w:rPr>
         <w:t>Werkpunten</w:t>
       </w:r>
+      <w:proofErr w:type="spellEnd"/>
       <w:r>
         <w:rPr>
           <w:rFonts w:asciiTheme="majorHAnsi" w:hAnsiTheme="majorHAnsi" w:cstheme="majorHAnsi"/>
@@ -8966,7 +9417,119 @@
         <w:rPr>
           <w:lang w:val="en-BE"/>
         </w:rPr>
-        <w:t xml:space="preserve">Er is nog geen Trello aangemaakt. Dit wordt aangeraden zodat er een backlog is. De git repos </w:t>
+        <w:t xml:space="preserve">Er is </w:t>
+      </w:r>
+      <w:proofErr w:type="spellStart"/>
+      <w:r>
+        <w:rPr>
+          <w:lang w:val="en-BE"/>
+        </w:rPr>
+        <w:t>nog</w:t>
+      </w:r>
+      <w:proofErr w:type="spellEnd"/>
+      <w:r>
+        <w:rPr>
+          <w:lang w:val="en-BE"/>
+        </w:rPr>
+        <w:t xml:space="preserve"> </w:t>
+      </w:r>
+      <w:proofErr w:type="spellStart"/>
+      <w:r>
+        <w:rPr>
+          <w:lang w:val="en-BE"/>
+        </w:rPr>
+        <w:t>geen</w:t>
+      </w:r>
+      <w:proofErr w:type="spellEnd"/>
+      <w:r>
+        <w:rPr>
+          <w:lang w:val="en-BE"/>
+        </w:rPr>
+        <w:t xml:space="preserve"> Trello </w:t>
+      </w:r>
+      <w:proofErr w:type="spellStart"/>
+      <w:r>
+        <w:rPr>
+          <w:lang w:val="en-BE"/>
+        </w:rPr>
+        <w:t>aangemaakt</w:t>
+      </w:r>
+      <w:proofErr w:type="spellEnd"/>
+      <w:r>
+        <w:rPr>
+          <w:lang w:val="en-BE"/>
+        </w:rPr>
+        <w:t xml:space="preserve">. </w:t>
+      </w:r>
+      <w:proofErr w:type="spellStart"/>
+      <w:r>
+        <w:rPr>
+          <w:lang w:val="en-BE"/>
+        </w:rPr>
+        <w:t>Dit</w:t>
+      </w:r>
+      <w:proofErr w:type="spellEnd"/>
+      <w:r>
+        <w:rPr>
+          <w:lang w:val="en-BE"/>
+        </w:rPr>
+        <w:t xml:space="preserve"> </w:t>
+      </w:r>
+      <w:proofErr w:type="spellStart"/>
+      <w:r>
+        <w:rPr>
+          <w:lang w:val="en-BE"/>
+        </w:rPr>
+        <w:t>wordt</w:t>
+      </w:r>
+      <w:proofErr w:type="spellEnd"/>
+      <w:r>
+        <w:rPr>
+          <w:lang w:val="en-BE"/>
+        </w:rPr>
+        <w:t xml:space="preserve"> </w:t>
+      </w:r>
+      <w:proofErr w:type="spellStart"/>
+      <w:r>
+        <w:rPr>
+          <w:lang w:val="en-BE"/>
+        </w:rPr>
+        <w:t>aangeraden</w:t>
+      </w:r>
+      <w:proofErr w:type="spellEnd"/>
+      <w:r>
+        <w:rPr>
+          <w:lang w:val="en-BE"/>
+        </w:rPr>
+        <w:t xml:space="preserve"> </w:t>
+      </w:r>
+      <w:proofErr w:type="spellStart"/>
+      <w:r>
+        <w:rPr>
+          <w:lang w:val="en-BE"/>
+        </w:rPr>
+        <w:t>zodat</w:t>
+      </w:r>
+      <w:proofErr w:type="spellEnd"/>
+      <w:r>
+        <w:rPr>
+          <w:lang w:val="en-BE"/>
+        </w:rPr>
+        <w:t xml:space="preserve"> er </w:t>
+      </w:r>
+      <w:proofErr w:type="spellStart"/>
+      <w:r>
+        <w:rPr>
+          <w:lang w:val="en-BE"/>
+        </w:rPr>
+        <w:t>een</w:t>
+      </w:r>
+      <w:proofErr w:type="spellEnd"/>
+      <w:r>
+        <w:rPr>
+          <w:lang w:val="en-BE"/>
+        </w:rPr>
+        <w:t xml:space="preserve"> backlog is. De git repos </w:t>
       </w:r>
       <w:r>
         <w:t>zo</w:t>
@@ -8978,11 +9541,33 @@
         <w:rPr>
           <w:lang w:val="en-BE"/>
         </w:rPr>
-        <w:t xml:space="preserve"> worden opgesplitst</w:t>
-      </w:r>
-      <w:r>
         <w:t xml:space="preserve"> </w:t>
       </w:r>
+      <w:proofErr w:type="spellStart"/>
+      <w:r>
+        <w:rPr>
+          <w:lang w:val="en-BE"/>
+        </w:rPr>
+        <w:t>worden</w:t>
+      </w:r>
+      <w:proofErr w:type="spellEnd"/>
+      <w:r>
+        <w:rPr>
+          <w:lang w:val="en-BE"/>
+        </w:rPr>
+        <w:t xml:space="preserve"> </w:t>
+      </w:r>
+      <w:proofErr w:type="spellStart"/>
+      <w:r>
+        <w:rPr>
+          <w:lang w:val="en-BE"/>
+        </w:rPr>
+        <w:t>opgesplitst</w:t>
+      </w:r>
+      <w:proofErr w:type="spellEnd"/>
+      <w:r>
+        <w:t xml:space="preserve"> </w:t>
+      </w:r>
       <w:r>
         <w:t>tussen</w:t>
       </w:r>
@@ -8990,7 +9575,21 @@
         <w:rPr>
           <w:lang w:val="en-BE"/>
         </w:rPr>
-        <w:t xml:space="preserve"> frontend, backend en </w:t>
+        <w:t xml:space="preserve"> frontend, backend </w:t>
+      </w:r>
+      <w:proofErr w:type="spellStart"/>
+      <w:r>
+        <w:rPr>
+          <w:lang w:val="en-BE"/>
+        </w:rPr>
+        <w:t>en</w:t>
+      </w:r>
+      <w:proofErr w:type="spellEnd"/>
+      <w:r>
+        <w:rPr>
+          <w:lang w:val="en-BE"/>
+        </w:rPr>
+        <w:t xml:space="preserve"> </w:t>
       </w:r>
       <w:r>
         <w:t>be</w:t>
@@ -9185,7 +9784,7 @@
           </w:tcPr>
           <w:p>
             <w:pPr>
-              <w:pStyle w:val="Lijstalinea"/>
+              <w:pStyle w:val="ListParagraph"/>
               <w:suppressAutoHyphens/>
               <w:autoSpaceDN w:val="0"/>
               <w:spacing w:after="200" w:line="264" w:lineRule="auto"/>
@@ -9896,9 +10495,9 @@
     </w:p>
     <w:p>
       <w:pPr>
-        <w:pStyle w:val="Kop2"/>
-        <w:rPr>
-          <w:rStyle w:val="Subtielebenadrukking"/>
+        <w:pStyle w:val="Heading2"/>
+        <w:rPr>
+          <w:rStyle w:val="SubtleEmphasis"/>
           <w:i w:val="0"/>
           <w:iCs w:val="0"/>
           <w:color w:val="auto"/>
@@ -10128,25 +10727,7 @@
                 <w:szCs w:val="23"/>
                 <w:lang w:eastAsia="nl-BE"/>
               </w:rPr>
-              <w:t>Mogelijke en gekozen hardware geschreven</w:t>
-            </w:r>
-            <w:r>
-              <w:rPr>
-                <w:rFonts w:ascii="inherit" w:eastAsia="Times New Roman" w:hAnsi="inherit" w:cs="Times New Roman"/>
-                <w:sz w:val="23"/>
-                <w:szCs w:val="23"/>
-                <w:lang w:eastAsia="nl-BE"/>
-              </w:rPr>
-              <w:t xml:space="preserve"> </w:t>
-            </w:r>
-            <w:r>
-              <w:rPr>
-                <w:rFonts w:ascii="inherit" w:eastAsia="Times New Roman" w:hAnsi="inherit" w:cs="Times New Roman"/>
-                <w:sz w:val="23"/>
-                <w:szCs w:val="23"/>
-                <w:lang w:eastAsia="nl-BE"/>
-              </w:rPr>
-              <w:t>en nagelezen</w:t>
+              <w:t>Mogelijke en gekozen hardware geschreven en nagelezen</w:t>
             </w:r>
           </w:p>
         </w:tc>
@@ -10674,7 +11255,7 @@
     <w:p>
       <w:pPr>
         <w:rPr>
-          <w:rStyle w:val="Subtielebenadrukking"/>
+          <w:rStyle w:val="SubtleEmphasis"/>
           <w:i w:val="0"/>
           <w:iCs w:val="0"/>
         </w:rPr>
@@ -10696,11 +11277,11 @@
   <w:comment w:id="0" w:author="Sabine Martens" w:date="2023-03-05T16:18:00Z" w:initials="SM">
     <w:p>
       <w:pPr>
-        <w:pStyle w:val="Tekstopmerking"/>
-      </w:pPr>
-      <w:r>
-        <w:rPr>
-          <w:rStyle w:val="Verwijzingopmerking"/>
+        <w:pStyle w:val="CommentText"/>
+      </w:pPr>
+      <w:r>
+        <w:rPr>
+          <w:rStyle w:val="CommentReference"/>
         </w:rPr>
         <w:annotationRef/>
       </w:r>
@@ -10712,11 +11293,11 @@
   <w:comment w:id="2" w:author="Sabine Martens" w:date="2023-03-05T16:19:00Z" w:initials="SM">
     <w:p>
       <w:pPr>
-        <w:pStyle w:val="Tekstopmerking"/>
-      </w:pPr>
-      <w:r>
-        <w:rPr>
-          <w:rStyle w:val="Verwijzingopmerking"/>
+        <w:pStyle w:val="CommentText"/>
+      </w:pPr>
+      <w:r>
+        <w:rPr>
+          <w:rStyle w:val="CommentReference"/>
         </w:rPr>
         <w:annotationRef/>
       </w:r>
@@ -10728,11 +11309,11 @@
   <w:comment w:id="3" w:author="Siebe Van de Voorde" w:date="2023-03-08T16:50:00Z" w:initials="SVdV">
     <w:p>
       <w:pPr>
-        <w:pStyle w:val="Tekstopmerking"/>
-      </w:pPr>
-      <w:r>
-        <w:rPr>
-          <w:rStyle w:val="Verwijzingopmerking"/>
+        <w:pStyle w:val="CommentText"/>
+      </w:pPr>
+      <w:r>
+        <w:rPr>
+          <w:rStyle w:val="CommentReference"/>
         </w:rPr>
         <w:annotationRef/>
       </w:r>
@@ -10747,11 +11328,11 @@
   <w:comment w:id="4" w:author="Siebe Van de Voorde" w:date="2023-03-08T16:50:00Z" w:initials="SVdV">
     <w:p>
       <w:pPr>
-        <w:pStyle w:val="Tekstopmerking"/>
-      </w:pPr>
-      <w:r>
-        <w:rPr>
-          <w:rStyle w:val="Verwijzingopmerking"/>
+        <w:pStyle w:val="CommentText"/>
+      </w:pPr>
+      <w:r>
+        <w:rPr>
+          <w:rStyle w:val="CommentReference"/>
         </w:rPr>
         <w:annotationRef/>
       </w:r>
@@ -10766,11 +11347,11 @@
   <w:comment w:id="5" w:author="Sabine Martens" w:date="2023-03-05T16:20:00Z" w:initials="SM">
     <w:p>
       <w:pPr>
-        <w:pStyle w:val="Tekstopmerking"/>
-      </w:pPr>
-      <w:r>
-        <w:rPr>
-          <w:rStyle w:val="Verwijzingopmerking"/>
+        <w:pStyle w:val="CommentText"/>
+      </w:pPr>
+      <w:r>
+        <w:rPr>
+          <w:rStyle w:val="CommentReference"/>
         </w:rPr>
         <w:annotationRef/>
       </w:r>
@@ -10782,11 +11363,11 @@
   <w:comment w:id="21" w:author="Siebe Van de Voorde" w:date="2023-03-09T11:32:00Z" w:initials="SVdV">
     <w:p>
       <w:pPr>
-        <w:pStyle w:val="Tekstopmerking"/>
-      </w:pPr>
-      <w:r>
-        <w:rPr>
-          <w:rStyle w:val="Verwijzingopmerking"/>
+        <w:pStyle w:val="CommentText"/>
+      </w:pPr>
+      <w:r>
+        <w:rPr>
+          <w:rStyle w:val="CommentReference"/>
         </w:rPr>
         <w:annotationRef/>
       </w:r>
@@ -10801,11 +11382,11 @@
   <w:comment w:id="22" w:author="Siebe Van de Voorde" w:date="2023-03-09T11:32:00Z" w:initials="SVdV">
     <w:p>
       <w:pPr>
-        <w:pStyle w:val="Tekstopmerking"/>
-      </w:pPr>
-      <w:r>
-        <w:rPr>
-          <w:rStyle w:val="Verwijzingopmerking"/>
+        <w:pStyle w:val="CommentText"/>
+      </w:pPr>
+      <w:r>
+        <w:rPr>
+          <w:rStyle w:val="CommentReference"/>
         </w:rPr>
         <w:annotationRef/>
       </w:r>
@@ -10820,11 +11401,11 @@
   <w:comment w:id="33" w:author="Sabine Martens" w:date="2023-03-24T14:35:00Z" w:initials="SM">
     <w:p>
       <w:pPr>
-        <w:pStyle w:val="Tekstopmerking"/>
-      </w:pPr>
-      <w:r>
-        <w:rPr>
-          <w:rStyle w:val="Verwijzingopmerking"/>
+        <w:pStyle w:val="CommentText"/>
+      </w:pPr>
+      <w:r>
+        <w:rPr>
+          <w:rStyle w:val="CommentReference"/>
         </w:rPr>
         <w:annotationRef/>
       </w:r>
@@ -10836,11 +11417,11 @@
   <w:comment w:id="35" w:author="Sabine Martens" w:date="2023-03-24T14:39:00Z" w:initials="SM">
     <w:p>
       <w:pPr>
-        <w:pStyle w:val="Tekstopmerking"/>
-      </w:pPr>
-      <w:r>
-        <w:rPr>
-          <w:rStyle w:val="Verwijzingopmerking"/>
+        <w:pStyle w:val="CommentText"/>
+      </w:pPr>
+      <w:r>
+        <w:rPr>
+          <w:rStyle w:val="CommentReference"/>
         </w:rPr>
         <w:annotationRef/>
       </w:r>
@@ -10852,11 +11433,11 @@
   <w:comment w:id="38" w:author="Siebe Van de Voorde" w:date="2023-03-30T11:36:00Z" w:initials="SVdV">
     <w:p>
       <w:pPr>
-        <w:pStyle w:val="Tekstopmerking"/>
-      </w:pPr>
-      <w:r>
-        <w:rPr>
-          <w:rStyle w:val="Verwijzingopmerking"/>
+        <w:pStyle w:val="CommentText"/>
+      </w:pPr>
+      <w:r>
+        <w:rPr>
+          <w:rStyle w:val="CommentReference"/>
         </w:rPr>
         <w:annotationRef/>
       </w:r>
@@ -10871,11 +11452,11 @@
   <w:comment w:id="32" w:author="Siebe Van de Voorde" w:date="2023-03-30T11:36:00Z" w:initials="SVdV">
     <w:p>
       <w:pPr>
-        <w:pStyle w:val="Tekstopmerking"/>
-      </w:pPr>
-      <w:r>
-        <w:rPr>
-          <w:rStyle w:val="Verwijzingopmerking"/>
+        <w:pStyle w:val="CommentText"/>
+      </w:pPr>
+      <w:r>
+        <w:rPr>
+          <w:rStyle w:val="CommentReference"/>
         </w:rPr>
         <w:annotationRef/>
       </w:r>
@@ -10967,7 +11548,7 @@
 <w:ftr xmlns:wpc="http://schemas.microsoft.com/office/word/2010/wordprocessingCanvas" xmlns:cx="http://schemas.microsoft.com/office/drawing/2014/chartex" xmlns:cx1="http://schemas.microsoft.com/office/drawing/2015/9/8/chartex" xmlns:cx2="http://schemas.microsoft.com/office/drawing/2015/10/21/chartex" xmlns:cx3="http://schemas.microsoft.com/office/drawing/2016/5/9/chartex" xmlns:cx4="http://schemas.microsoft.com/office/drawing/2016/5/10/chartex" xmlns:cx5="http://schemas.microsoft.com/office/drawing/2016/5/11/chartex" xmlns:cx6="http://schemas.microsoft.com/office/drawing/2016/5/12/chartex" xmlns:cx7="http://schemas.microsoft.com/office/drawing/2016/5/13/chartex" xmlns:cx8="http://schemas.microsoft.com/office/drawing/2016/5/14/chartex" xmlns:mc="http://schemas.openxmlformats.org/markup-compatibility/2006" xmlns:aink="http://schemas.microsoft.com/office/drawing/2016/ink" xmlns:am3d="http://schemas.microsoft.com/office/drawing/2017/model3d" xmlns:o="urn:schemas-microsoft-com:office:office" xmlns:oel="http://schemas.microsoft.com/office/2019/extlst" xmlns:r="http://schemas.openxmlformats.org/officeDocument/2006/relationships" xmlns:m="http://schemas.openxmlformats.org/officeDocument/2006/math" xmlns:v="urn:schemas-microsoft-com:vml" xmlns:wp14="http://schemas.microsoft.com/office/word/2010/wordprocessingDrawing" xmlns:wp="http://schemas.openxmlformats.org/drawingml/2006/wordprocessingDrawing" xmlns:w10="urn:schemas-microsoft-com:office:word" xmlns:w="http://schemas.openxmlformats.org/wordprocessingml/2006/main" xmlns:w14="http://schemas.microsoft.com/office/word/2010/wordml" xmlns:w15="http://schemas.microsoft.com/office/word/2012/wordml" xmlns:w16cex="http://schemas.microsoft.com/office/word/2018/wordml/cex" xmlns:w16cid="http://schemas.microsoft.com/office/word/2016/wordml/cid" xmlns:w16="http://schemas.microsoft.com/office/word/2018/wordml" xmlns:w16du="http://schemas.microsoft.com/office/word/2023/wordml/word16du" xmlns:w16sdtdh="http://schemas.microsoft.com/office/word/2020/wordml/sdtdatahash" xmlns:w16se="http://schemas.microsoft.com/office/word/2015/wordml/symex" xmlns:wpg="http://schemas.microsoft.com/office/word/2010/wordprocessingGroup" xmlns:wpi="http://schemas.microsoft.com/office/word/2010/wordprocessingInk" xmlns:wne="http://schemas.microsoft.com/office/word/2006/wordml" xmlns:wps="http://schemas.microsoft.com/office/word/2010/wordprocessingShape" mc:Ignorable="w14 w15 w16se w16cid w16 w16cex w16sdtdh wp14">
   <w:p>
     <w:pPr>
-      <w:pStyle w:val="Voettekst"/>
+      <w:pStyle w:val="Footer"/>
     </w:pPr>
     <w:r>
       <w:fldChar w:fldCharType="begin"/>
@@ -10988,7 +11569,7 @@
       <w:rPr>
         <w:noProof/>
       </w:rPr>
-      <w:instrText>24</w:instrText>
+      <w:instrText>11</w:instrText>
     </w:r>
     <w:r>
       <w:fldChar w:fldCharType="end"/>
@@ -11012,7 +11593,7 @@
       <w:rPr>
         <w:noProof/>
       </w:rPr>
-      <w:instrText>24</w:instrText>
+      <w:instrText>11</w:instrText>
     </w:r>
     <w:r>
       <w:fldChar w:fldCharType="end"/>
@@ -11024,7 +11605,7 @@
       <w:rPr>
         <w:noProof/>
       </w:rPr>
-      <w:t>24</w:t>
+      <w:t>11</w:t>
     </w:r>
     <w:r>
       <w:fldChar w:fldCharType="end"/>
@@ -12522,16 +13103,16 @@
     <w:lsdException w:name="Unresolved Mention" w:semiHidden="1" w:unhideWhenUsed="1"/>
     <w:lsdException w:name="Smart Link" w:semiHidden="1" w:unhideWhenUsed="1"/>
   </w:latentStyles>
-  <w:style w:type="paragraph" w:default="1" w:styleId="Standaard">
+  <w:style w:type="paragraph" w:default="1" w:styleId="Normal">
     <w:name w:val="Normal"/>
     <w:qFormat/>
     <w:rsid w:val="00310F6B"/>
   </w:style>
-  <w:style w:type="paragraph" w:styleId="Kop1">
+  <w:style w:type="paragraph" w:styleId="Heading1">
     <w:name w:val="heading 1"/>
-    <w:basedOn w:val="Standaard"/>
-    <w:next w:val="Standaard"/>
-    <w:link w:val="Kop1Char"/>
+    <w:basedOn w:val="Normal"/>
+    <w:next w:val="Normal"/>
+    <w:link w:val="Heading1Char"/>
     <w:uiPriority w:val="9"/>
     <w:qFormat/>
     <w:rsid w:val="00DD35C2"/>
@@ -12548,11 +13129,11 @@
       <w:szCs w:val="32"/>
     </w:rPr>
   </w:style>
-  <w:style w:type="paragraph" w:styleId="Kop2">
+  <w:style w:type="paragraph" w:styleId="Heading2">
     <w:name w:val="heading 2"/>
-    <w:basedOn w:val="Standaard"/>
-    <w:next w:val="Standaard"/>
-    <w:link w:val="Kop2Char"/>
+    <w:basedOn w:val="Normal"/>
+    <w:next w:val="Normal"/>
+    <w:link w:val="Heading2Char"/>
     <w:uiPriority w:val="9"/>
     <w:unhideWhenUsed/>
     <w:qFormat/>
@@ -12570,11 +13151,11 @@
       <w:szCs w:val="26"/>
     </w:rPr>
   </w:style>
-  <w:style w:type="paragraph" w:styleId="Kop3">
+  <w:style w:type="paragraph" w:styleId="Heading3">
     <w:name w:val="heading 3"/>
-    <w:basedOn w:val="Standaard"/>
-    <w:next w:val="Standaard"/>
-    <w:link w:val="Kop3Char"/>
+    <w:basedOn w:val="Normal"/>
+    <w:next w:val="Normal"/>
+    <w:link w:val="Heading3Char"/>
     <w:uiPriority w:val="9"/>
     <w:unhideWhenUsed/>
     <w:qFormat/>
@@ -12592,12 +13173,13 @@
       <w:szCs w:val="24"/>
     </w:rPr>
   </w:style>
-  <w:style w:type="character" w:default="1" w:styleId="Standaardalinea-lettertype">
+  <w:style w:type="character" w:default="1" w:styleId="DefaultParagraphFont">
     <w:name w:val="Default Paragraph Font"/>
     <w:uiPriority w:val="1"/>
+    <w:semiHidden/>
     <w:unhideWhenUsed/>
   </w:style>
-  <w:style w:type="table" w:default="1" w:styleId="Standaardtabel">
+  <w:style w:type="table" w:default="1" w:styleId="TableNormal">
     <w:name w:val="Normal Table"/>
     <w:uiPriority w:val="99"/>
     <w:semiHidden/>
@@ -12612,17 +13194,17 @@
       </w:tblCellMar>
     </w:tblPr>
   </w:style>
-  <w:style w:type="numbering" w:default="1" w:styleId="Geenlijst">
+  <w:style w:type="numbering" w:default="1" w:styleId="NoList">
     <w:name w:val="No List"/>
     <w:uiPriority w:val="99"/>
     <w:semiHidden/>
     <w:unhideWhenUsed/>
   </w:style>
-  <w:style w:type="paragraph" w:styleId="Titel">
+  <w:style w:type="paragraph" w:styleId="Title">
     <w:name w:val="Title"/>
-    <w:basedOn w:val="Standaard"/>
-    <w:next w:val="Standaard"/>
-    <w:link w:val="TitelChar"/>
+    <w:basedOn w:val="Normal"/>
+    <w:next w:val="Normal"/>
+    <w:link w:val="TitleChar"/>
     <w:uiPriority w:val="10"/>
     <w:qFormat/>
     <w:rsid w:val="00F86109"/>
@@ -12638,10 +13220,10 @@
       <w:szCs w:val="56"/>
     </w:rPr>
   </w:style>
-  <w:style w:type="character" w:customStyle="1" w:styleId="TitelChar">
-    <w:name w:val="Titel Char"/>
-    <w:basedOn w:val="Standaardalinea-lettertype"/>
-    <w:link w:val="Titel"/>
+  <w:style w:type="character" w:customStyle="1" w:styleId="TitleChar">
+    <w:name w:val="Title Char"/>
+    <w:basedOn w:val="DefaultParagraphFont"/>
+    <w:link w:val="Title"/>
     <w:uiPriority w:val="10"/>
     <w:rsid w:val="00F86109"/>
     <w:rPr>
@@ -12652,10 +13234,10 @@
       <w:szCs w:val="56"/>
     </w:rPr>
   </w:style>
-  <w:style w:type="paragraph" w:styleId="Koptekst">
+  <w:style w:type="paragraph" w:styleId="Header">
     <w:name w:val="header"/>
-    <w:basedOn w:val="Standaard"/>
-    <w:link w:val="KoptekstChar"/>
+    <w:basedOn w:val="Normal"/>
+    <w:link w:val="HeaderChar"/>
     <w:uiPriority w:val="99"/>
     <w:unhideWhenUsed/>
     <w:rsid w:val="00F86109"/>
@@ -12667,17 +13249,17 @@
       <w:spacing w:after="0" w:line="240" w:lineRule="auto"/>
     </w:pPr>
   </w:style>
-  <w:style w:type="character" w:customStyle="1" w:styleId="KoptekstChar">
-    <w:name w:val="Koptekst Char"/>
-    <w:basedOn w:val="Standaardalinea-lettertype"/>
-    <w:link w:val="Koptekst"/>
+  <w:style w:type="character" w:customStyle="1" w:styleId="HeaderChar">
+    <w:name w:val="Header Char"/>
+    <w:basedOn w:val="DefaultParagraphFont"/>
+    <w:link w:val="Header"/>
     <w:uiPriority w:val="99"/>
     <w:rsid w:val="00F86109"/>
   </w:style>
-  <w:style w:type="paragraph" w:styleId="Voettekst">
+  <w:style w:type="paragraph" w:styleId="Footer">
     <w:name w:val="footer"/>
-    <w:basedOn w:val="Standaard"/>
-    <w:link w:val="VoettekstChar"/>
+    <w:basedOn w:val="Normal"/>
+    <w:link w:val="FooterChar"/>
     <w:uiPriority w:val="99"/>
     <w:unhideWhenUsed/>
     <w:rsid w:val="00F86109"/>
@@ -12689,18 +13271,18 @@
       <w:spacing w:after="0" w:line="240" w:lineRule="auto"/>
     </w:pPr>
   </w:style>
-  <w:style w:type="character" w:customStyle="1" w:styleId="VoettekstChar">
-    <w:name w:val="Voettekst Char"/>
-    <w:basedOn w:val="Standaardalinea-lettertype"/>
-    <w:link w:val="Voettekst"/>
+  <w:style w:type="character" w:customStyle="1" w:styleId="FooterChar">
+    <w:name w:val="Footer Char"/>
+    <w:basedOn w:val="DefaultParagraphFont"/>
+    <w:link w:val="Footer"/>
     <w:uiPriority w:val="99"/>
     <w:rsid w:val="00F86109"/>
   </w:style>
-  <w:style w:type="paragraph" w:styleId="Ondertitel">
+  <w:style w:type="paragraph" w:styleId="Subtitle">
     <w:name w:val="Subtitle"/>
-    <w:basedOn w:val="Standaard"/>
-    <w:next w:val="Standaard"/>
-    <w:link w:val="OndertitelChar"/>
+    <w:basedOn w:val="Normal"/>
+    <w:next w:val="Normal"/>
+    <w:link w:val="SubtitleChar"/>
     <w:uiPriority w:val="11"/>
     <w:qFormat/>
     <w:rsid w:val="00DB3025"/>
@@ -12715,10 +13297,10 @@
       <w:spacing w:val="15"/>
     </w:rPr>
   </w:style>
-  <w:style w:type="character" w:customStyle="1" w:styleId="OndertitelChar">
-    <w:name w:val="Ondertitel Char"/>
-    <w:basedOn w:val="Standaardalinea-lettertype"/>
-    <w:link w:val="Ondertitel"/>
+  <w:style w:type="character" w:customStyle="1" w:styleId="SubtitleChar">
+    <w:name w:val="Subtitle Char"/>
+    <w:basedOn w:val="DefaultParagraphFont"/>
+    <w:link w:val="Subtitle"/>
     <w:uiPriority w:val="11"/>
     <w:rsid w:val="00DB3025"/>
     <w:rPr>
@@ -12727,9 +13309,9 @@
       <w:spacing w:val="15"/>
     </w:rPr>
   </w:style>
-  <w:style w:type="character" w:styleId="Verwijzingopmerking">
+  <w:style w:type="character" w:styleId="CommentReference">
     <w:name w:val="annotation reference"/>
-    <w:basedOn w:val="Standaardalinea-lettertype"/>
+    <w:basedOn w:val="DefaultParagraphFont"/>
     <w:uiPriority w:val="99"/>
     <w:semiHidden/>
     <w:unhideWhenUsed/>
@@ -12739,10 +13321,10 @@
       <w:szCs w:val="16"/>
     </w:rPr>
   </w:style>
-  <w:style w:type="paragraph" w:styleId="Tekstopmerking">
+  <w:style w:type="paragraph" w:styleId="CommentText">
     <w:name w:val="annotation text"/>
-    <w:basedOn w:val="Standaard"/>
-    <w:link w:val="TekstopmerkingChar"/>
+    <w:basedOn w:val="Normal"/>
+    <w:link w:val="CommentTextChar"/>
     <w:uiPriority w:val="99"/>
     <w:unhideWhenUsed/>
     <w:rsid w:val="00B734C3"/>
@@ -12754,10 +13336,10 @@
       <w:szCs w:val="20"/>
     </w:rPr>
   </w:style>
-  <w:style w:type="character" w:customStyle="1" w:styleId="TekstopmerkingChar">
-    <w:name w:val="Tekst opmerking Char"/>
-    <w:basedOn w:val="Standaardalinea-lettertype"/>
-    <w:link w:val="Tekstopmerking"/>
+  <w:style w:type="character" w:customStyle="1" w:styleId="CommentTextChar">
+    <w:name w:val="Comment Text Char"/>
+    <w:basedOn w:val="DefaultParagraphFont"/>
+    <w:link w:val="CommentText"/>
     <w:uiPriority w:val="99"/>
     <w:rsid w:val="00B734C3"/>
     <w:rPr>
@@ -12767,11 +13349,11 @@
       <w:lang w:val="nl-NL"/>
     </w:rPr>
   </w:style>
-  <w:style w:type="paragraph" w:styleId="Onderwerpvanopmerking">
+  <w:style w:type="paragraph" w:styleId="CommentSubject">
     <w:name w:val="annotation subject"/>
-    <w:basedOn w:val="Tekstopmerking"/>
-    <w:next w:val="Tekstopmerking"/>
-    <w:link w:val="OnderwerpvanopmerkingChar"/>
+    <w:basedOn w:val="CommentText"/>
+    <w:next w:val="CommentText"/>
+    <w:link w:val="CommentSubjectChar"/>
     <w:uiPriority w:val="99"/>
     <w:semiHidden/>
     <w:unhideWhenUsed/>
@@ -12781,10 +13363,10 @@
       <w:bCs/>
     </w:rPr>
   </w:style>
-  <w:style w:type="character" w:customStyle="1" w:styleId="OnderwerpvanopmerkingChar">
-    <w:name w:val="Onderwerp van opmerking Char"/>
-    <w:basedOn w:val="TekstopmerkingChar"/>
-    <w:link w:val="Onderwerpvanopmerking"/>
+  <w:style w:type="character" w:customStyle="1" w:styleId="CommentSubjectChar">
+    <w:name w:val="Comment Subject Char"/>
+    <w:basedOn w:val="CommentTextChar"/>
+    <w:link w:val="CommentSubject"/>
     <w:uiPriority w:val="99"/>
     <w:semiHidden/>
     <w:rsid w:val="00B734C3"/>
@@ -12797,9 +13379,9 @@
       <w:lang w:val="nl-NL"/>
     </w:rPr>
   </w:style>
-  <w:style w:type="table" w:styleId="Tabelraster">
+  <w:style w:type="table" w:styleId="TableGrid">
     <w:name w:val="Table Grid"/>
-    <w:basedOn w:val="Standaardtabel"/>
+    <w:basedOn w:val="TableNormal"/>
     <w:uiPriority w:val="39"/>
     <w:rsid w:val="00134D34"/>
     <w:pPr>
@@ -12816,9 +13398,9 @@
       </w:tblBorders>
     </w:tblPr>
   </w:style>
-  <w:style w:type="paragraph" w:styleId="Lijstalinea">
+  <w:style w:type="paragraph" w:styleId="ListParagraph">
     <w:name w:val="List Paragraph"/>
-    <w:basedOn w:val="Standaard"/>
+    <w:basedOn w:val="Normal"/>
     <w:qFormat/>
     <w:rsid w:val="00DD35C2"/>
     <w:pPr>
@@ -12826,9 +13408,9 @@
       <w:contextualSpacing/>
     </w:pPr>
   </w:style>
-  <w:style w:type="character" w:styleId="Subtielebenadrukking">
+  <w:style w:type="character" w:styleId="SubtleEmphasis">
     <w:name w:val="Subtle Emphasis"/>
-    <w:basedOn w:val="Standaardalinea-lettertype"/>
+    <w:basedOn w:val="DefaultParagraphFont"/>
     <w:uiPriority w:val="19"/>
     <w:qFormat/>
     <w:rsid w:val="00DD35C2"/>
@@ -12838,10 +13420,10 @@
       <w:color w:val="404040" w:themeColor="text1" w:themeTint="BF"/>
     </w:rPr>
   </w:style>
-  <w:style w:type="character" w:customStyle="1" w:styleId="Kop1Char">
-    <w:name w:val="Kop 1 Char"/>
-    <w:basedOn w:val="Standaardalinea-lettertype"/>
-    <w:link w:val="Kop1"/>
+  <w:style w:type="character" w:customStyle="1" w:styleId="Heading1Char">
+    <w:name w:val="Heading 1 Char"/>
+    <w:basedOn w:val="DefaultParagraphFont"/>
+    <w:link w:val="Heading1"/>
     <w:uiPriority w:val="9"/>
     <w:rsid w:val="00DD35C2"/>
     <w:rPr>
@@ -12853,10 +13435,10 @@
       <w:lang w:val="nl-NL"/>
     </w:rPr>
   </w:style>
-  <w:style w:type="paragraph" w:styleId="Inhopg1">
+  <w:style w:type="paragraph" w:styleId="TOC1">
     <w:name w:val="toc 1"/>
-    <w:basedOn w:val="Standaard"/>
-    <w:next w:val="Standaard"/>
+    <w:basedOn w:val="Normal"/>
+    <w:next w:val="Normal"/>
     <w:autoRedefine/>
     <w:uiPriority w:val="39"/>
     <w:unhideWhenUsed/>
@@ -12873,10 +13455,10 @@
       <w:szCs w:val="24"/>
     </w:rPr>
   </w:style>
-  <w:style w:type="paragraph" w:styleId="Inhopg2">
+  <w:style w:type="paragraph" w:styleId="TOC2">
     <w:name w:val="toc 2"/>
-    <w:basedOn w:val="Standaard"/>
-    <w:next w:val="Standaard"/>
+    <w:basedOn w:val="Normal"/>
+    <w:next w:val="Normal"/>
     <w:autoRedefine/>
     <w:uiPriority w:val="39"/>
     <w:unhideWhenUsed/>
@@ -12892,10 +13474,10 @@
       <w:szCs w:val="20"/>
     </w:rPr>
   </w:style>
-  <w:style w:type="paragraph" w:styleId="Inhopg3">
+  <w:style w:type="paragraph" w:styleId="TOC3">
     <w:name w:val="toc 3"/>
-    <w:basedOn w:val="Standaard"/>
-    <w:next w:val="Standaard"/>
+    <w:basedOn w:val="Normal"/>
+    <w:next w:val="Normal"/>
     <w:autoRedefine/>
     <w:uiPriority w:val="39"/>
     <w:unhideWhenUsed/>
@@ -12910,10 +13492,10 @@
       <w:szCs w:val="20"/>
     </w:rPr>
   </w:style>
-  <w:style w:type="paragraph" w:styleId="Inhopg4">
+  <w:style w:type="paragraph" w:styleId="TOC4">
     <w:name w:val="toc 4"/>
-    <w:basedOn w:val="Standaard"/>
-    <w:next w:val="Standaard"/>
+    <w:basedOn w:val="Normal"/>
+    <w:next w:val="Normal"/>
     <w:autoRedefine/>
     <w:uiPriority w:val="39"/>
     <w:unhideWhenUsed/>
@@ -12928,10 +13510,10 @@
       <w:szCs w:val="20"/>
     </w:rPr>
   </w:style>
-  <w:style w:type="paragraph" w:styleId="Inhopg5">
+  <w:style w:type="paragraph" w:styleId="TOC5">
     <w:name w:val="toc 5"/>
-    <w:basedOn w:val="Standaard"/>
-    <w:next w:val="Standaard"/>
+    <w:basedOn w:val="Normal"/>
+    <w:next w:val="Normal"/>
     <w:autoRedefine/>
     <w:uiPriority w:val="39"/>
     <w:unhideWhenUsed/>
@@ -12946,10 +13528,10 @@
       <w:szCs w:val="20"/>
     </w:rPr>
   </w:style>
-  <w:style w:type="paragraph" w:styleId="Inhopg6">
+  <w:style w:type="paragraph" w:styleId="TOC6">
     <w:name w:val="toc 6"/>
-    <w:basedOn w:val="Standaard"/>
-    <w:next w:val="Standaard"/>
+    <w:basedOn w:val="Normal"/>
+    <w:next w:val="Normal"/>
     <w:autoRedefine/>
     <w:uiPriority w:val="39"/>
     <w:unhideWhenUsed/>
@@ -12964,10 +13546,10 @@
       <w:szCs w:val="20"/>
     </w:rPr>
   </w:style>
-  <w:style w:type="paragraph" w:styleId="Inhopg7">
+  <w:style w:type="paragraph" w:styleId="TOC7">
     <w:name w:val="toc 7"/>
-    <w:basedOn w:val="Standaard"/>
-    <w:next w:val="Standaard"/>
+    <w:basedOn w:val="Normal"/>
+    <w:next w:val="Normal"/>
     <w:autoRedefine/>
     <w:uiPriority w:val="39"/>
     <w:unhideWhenUsed/>
@@ -12982,10 +13564,10 @@
       <w:szCs w:val="20"/>
     </w:rPr>
   </w:style>
-  <w:style w:type="paragraph" w:styleId="Inhopg8">
+  <w:style w:type="paragraph" w:styleId="TOC8">
     <w:name w:val="toc 8"/>
-    <w:basedOn w:val="Standaard"/>
-    <w:next w:val="Standaard"/>
+    <w:basedOn w:val="Normal"/>
+    <w:next w:val="Normal"/>
     <w:autoRedefine/>
     <w:uiPriority w:val="39"/>
     <w:unhideWhenUsed/>
@@ -13000,10 +13582,10 @@
       <w:szCs w:val="20"/>
     </w:rPr>
   </w:style>
-  <w:style w:type="paragraph" w:styleId="Inhopg9">
+  <w:style w:type="paragraph" w:styleId="TOC9">
     <w:name w:val="toc 9"/>
-    <w:basedOn w:val="Standaard"/>
-    <w:next w:val="Standaard"/>
+    <w:basedOn w:val="Normal"/>
+    <w:next w:val="Normal"/>
     <w:autoRedefine/>
     <w:uiPriority w:val="39"/>
     <w:unhideWhenUsed/>
@@ -13020,7 +13602,7 @@
   </w:style>
   <w:style w:type="character" w:styleId="Hyperlink">
     <w:name w:val="Hyperlink"/>
-    <w:basedOn w:val="Standaardalinea-lettertype"/>
+    <w:basedOn w:val="DefaultParagraphFont"/>
     <w:uiPriority w:val="99"/>
     <w:unhideWhenUsed/>
     <w:rsid w:val="00E048DD"/>
@@ -13029,10 +13611,10 @@
       <w:u w:val="single"/>
     </w:rPr>
   </w:style>
-  <w:style w:type="character" w:customStyle="1" w:styleId="Kop2Char">
-    <w:name w:val="Kop 2 Char"/>
-    <w:basedOn w:val="Standaardalinea-lettertype"/>
-    <w:link w:val="Kop2"/>
+  <w:style w:type="character" w:customStyle="1" w:styleId="Heading2Char">
+    <w:name w:val="Heading 2 Char"/>
+    <w:basedOn w:val="DefaultParagraphFont"/>
+    <w:link w:val="Heading2"/>
     <w:uiPriority w:val="9"/>
     <w:rsid w:val="00E048DD"/>
     <w:rPr>
@@ -13044,10 +13626,10 @@
       <w:lang w:val="nl-NL"/>
     </w:rPr>
   </w:style>
-  <w:style w:type="character" w:customStyle="1" w:styleId="Kop3Char">
-    <w:name w:val="Kop 3 Char"/>
-    <w:basedOn w:val="Standaardalinea-lettertype"/>
-    <w:link w:val="Kop3"/>
+  <w:style w:type="character" w:customStyle="1" w:styleId="Heading3Char">
+    <w:name w:val="Heading 3 Char"/>
+    <w:basedOn w:val="DefaultParagraphFont"/>
+    <w:link w:val="Heading3"/>
     <w:uiPriority w:val="9"/>
     <w:rsid w:val="004D7855"/>
     <w:rPr>

</xml_diff>